<commit_message>
version 15/5/2023 from Michael: latest version with small amendments and an appendix about playing online and in-person
</commit_message>
<xml_diff>
--- a/doc/werewolf_online_rules.docx
+++ b/doc/werewolf_online_rules.docx
@@ -1,13 +1,61 @@
 
 <file path=word/document.xml><?xml version="1.0" encoding="utf-8"?>
-<w:document xmlns:wpc="http://schemas.microsoft.com/office/word/2010/wordprocessingCanvas" xmlns:cx="http://schemas.microsoft.com/office/drawing/2014/chartex" xmlns:cx1="http://schemas.microsoft.com/office/drawing/2015/9/8/chartex" xmlns:cx2="http://schemas.microsoft.com/office/drawing/2015/10/21/chartex" xmlns:cx3="http://schemas.microsoft.com/office/drawing/2016/5/9/chartex" xmlns:cx4="http://schemas.microsoft.com/office/drawing/2016/5/10/chartex" xmlns:cx5="http://schemas.microsoft.com/office/drawing/2016/5/11/chartex" xmlns:cx6="http://schemas.microsoft.com/office/drawing/2016/5/12/chartex" xmlns:cx7="http://schemas.microsoft.com/office/drawing/2016/5/13/chartex" xmlns:cx8="http://schemas.microsoft.com/office/drawing/2016/5/14/chartex" xmlns:mc="http://schemas.openxmlformats.org/markup-compatibility/2006" xmlns:aink="http://schemas.microsoft.com/office/drawing/2016/ink" xmlns:am3d="http://schemas.microsoft.com/office/drawing/2017/model3d" xmlns:o="urn:schemas-microsoft-com:office:office" xmlns:oel="http://schemas.microsoft.com/office/2019/extlst" xmlns:r="http://schemas.openxmlformats.org/officeDocument/2006/relationships" xmlns:m="http://schemas.openxmlformats.org/officeDocument/2006/math" xmlns:v="urn:schemas-microsoft-com:vml" xmlns:wp14="http://schemas.microsoft.com/office/word/2010/wordprocessingDrawing" xmlns:wp="http://schemas.openxmlformats.org/drawingml/2006/wordprocessingDrawing" xmlns:w10="urn:schemas-microsoft-com:office:word" xmlns:w="http://schemas.openxmlformats.org/wordprocessingml/2006/main" xmlns:w14="http://schemas.microsoft.com/office/word/2010/wordml" xmlns:w15="http://schemas.microsoft.com/office/word/2012/wordml" xmlns:w16cex="http://schemas.microsoft.com/office/word/2018/wordml/cex" xmlns:w16cid="http://schemas.microsoft.com/office/word/2016/wordml/cid" xmlns:w16="http://schemas.microsoft.com/office/word/2018/wordml" xmlns:w16du="http://schemas.microsoft.com/office/word/2023/wordml/word16du" xmlns:w16sdtdh="http://schemas.microsoft.com/office/word/2020/wordml/sdtdatahash" xmlns:w16se="http://schemas.microsoft.com/office/word/2015/wordml/symex" xmlns:wpg="http://schemas.microsoft.com/office/word/2010/wordprocessingGroup" xmlns:wpi="http://schemas.microsoft.com/office/word/2010/wordprocessingInk" xmlns:wne="http://schemas.microsoft.com/office/word/2006/wordml" xmlns:wps="http://schemas.microsoft.com/office/word/2010/wordprocessingShape" mc:Ignorable="w14 w15 w16se w16cid w16 w16cex w16sdtdh wp14">
+<w:document xmlns:wpc="http://schemas.microsoft.com/office/word/2010/wordprocessingCanvas" xmlns:cx="http://schemas.microsoft.com/office/drawing/2014/chartex" xmlns:cx1="http://schemas.microsoft.com/office/drawing/2015/9/8/chartex" xmlns:cx2="http://schemas.microsoft.com/office/drawing/2015/10/21/chartex" xmlns:cx3="http://schemas.microsoft.com/office/drawing/2016/5/9/chartex" xmlns:cx4="http://schemas.microsoft.com/office/drawing/2016/5/10/chartex" xmlns:cx5="http://schemas.microsoft.com/office/drawing/2016/5/11/chartex" xmlns:cx6="http://schemas.microsoft.com/office/drawing/2016/5/12/chartex" xmlns:cx7="http://schemas.microsoft.com/office/drawing/2016/5/13/chartex" xmlns:cx8="http://schemas.microsoft.com/office/drawing/2016/5/14/chartex" xmlns:mc="http://schemas.openxmlformats.org/markup-compatibility/2006" xmlns:aink="http://schemas.microsoft.com/office/drawing/2016/ink" xmlns:am3d="http://schemas.microsoft.com/office/drawing/2017/model3d" xmlns:o="urn:schemas-microsoft-com:office:office" xmlns:oel="http://schemas.microsoft.com/office/2019/extlst" xmlns:r="http://schemas.openxmlformats.org/officeDocument/2006/relationships" xmlns:m="http://schemas.openxmlformats.org/officeDocument/2006/math" xmlns:v="urn:schemas-microsoft-com:vml" xmlns:wp14="http://schemas.microsoft.com/office/word/2010/wordprocessingDrawing" xmlns:wp="http://schemas.openxmlformats.org/drawingml/2006/wordprocessingDrawing" xmlns:w10="urn:schemas-microsoft-com:office:word" xmlns:w="http://schemas.openxmlformats.org/wordprocessingml/2006/main" xmlns:w14="http://schemas.microsoft.com/office/word/2010/wordml" xmlns:w15="http://schemas.microsoft.com/office/word/2012/wordml" xmlns:w16cex="http://schemas.microsoft.com/office/word/2018/wordml/cex" xmlns:w16cid="http://schemas.microsoft.com/office/word/2016/wordml/cid" xmlns:w16="http://schemas.microsoft.com/office/word/2018/wordml" xmlns:w16sdtdh="http://schemas.microsoft.com/office/word/2020/wordml/sdtdatahash" xmlns:w16se="http://schemas.microsoft.com/office/word/2015/wordml/symex" xmlns:wpg="http://schemas.microsoft.com/office/word/2010/wordprocessingGroup" xmlns:wpi="http://schemas.microsoft.com/office/word/2010/wordprocessingInk" xmlns:wne="http://schemas.microsoft.com/office/word/2006/wordml" xmlns:wps="http://schemas.microsoft.com/office/word/2010/wordprocessingShape" mc:Ignorable="w14 w15 w16se w16cid w16 w16cex w16sdtdh wp14">
   <w:body>
     <w:p>
-      <w:r>
-        <w:t>Werewolf is a game of many variations and (I like to assume) a long and prestigious history. Chances are, you have almost certainly played one of its many variations or sibling games like Mafia at some point in your life. The Oxford University Ruleset is particularly distinctive, its rule and roles having developed over at least the past 50 years, though the claim that it was hatched from a cosmic egg laid by Brian Aldiss remains open for speculation.</w:t>
-      </w:r>
-      <w:r>
-        <w:t xml:space="preserve"> Said rules and roles </w:t>
+      <w:pPr>
+        <w:rPr>
+          <w:b/>
+          <w:bCs/>
+          <w:sz w:val="28"/>
+          <w:szCs w:val="28"/>
+        </w:rPr>
+      </w:pPr>
+      <w:r>
+        <w:rPr>
+          <w:b/>
+          <w:bCs/>
+          <w:sz w:val="28"/>
+          <w:szCs w:val="28"/>
+        </w:rPr>
+        <w:t>Oxford University Werewolf Rules</w:t>
+      </w:r>
+    </w:p>
+    <w:p>
+      <w:r>
+        <w:t>By Michael</w:t>
+      </w:r>
+      <w:r>
+        <w:br/>
+        <w:t>13/5/2023</w:t>
+      </w:r>
+    </w:p>
+    <w:p>
+      <w:pPr>
+        <w:rPr>
+          <w:sz w:val="28"/>
+          <w:szCs w:val="28"/>
+        </w:rPr>
+      </w:pPr>
+    </w:p>
+    <w:p>
+      <w:r>
+        <w:t xml:space="preserve">Werewolf is a game of many variations and (I like to assume) a long and prestigious history. Chances are, you have almost certainly played one of its </w:t>
+      </w:r>
+      <w:r>
+        <w:t>other forms</w:t>
+      </w:r>
+      <w:r>
+        <w:t xml:space="preserve"> or sibling games like Mafia at some point in your life. The Oxford University Ruleset is particularly distinctive, having developed over at least the past 50 years, though the claim that it was hatched from a cosmic egg laid by Brian Aldiss remains open for speculation.</w:t>
+      </w:r>
+      <w:r>
+        <w:t xml:space="preserve"> </w:t>
+      </w:r>
+      <w:r>
+        <w:t xml:space="preserve">The </w:t>
+      </w:r>
+      <w:r>
+        <w:t xml:space="preserve">rules and roles </w:t>
       </w:r>
       <w:r>
         <w:rPr>
@@ -54,7 +102,21 @@
         <w:t>.</w:t>
       </w:r>
       <w:r>
-        <w:t xml:space="preserve"> The villagers have to identify and execute all of the werewolves</w:t>
+        <w:t xml:space="preserve"> The villagers </w:t>
+      </w:r>
+      <w:r>
+        <w:t>must</w:t>
+      </w:r>
+      <w:r>
+        <w:t xml:space="preserve"> identify and execute </w:t>
+      </w:r>
+      <w:proofErr w:type="gramStart"/>
+      <w:r>
+        <w:t>all of</w:t>
+      </w:r>
+      <w:proofErr w:type="gramEnd"/>
+      <w:r>
+        <w:t xml:space="preserve"> the werewolves</w:t>
       </w:r>
       <w:r>
         <w:t xml:space="preserve"> before</w:t>
@@ -63,7 +125,13 @@
         <w:t xml:space="preserve"> the</w:t>
       </w:r>
       <w:r>
-        <w:t xml:space="preserve"> werewolves kill them all. The werewolves, meanwhile, have to kill every villager before</w:t>
+        <w:t xml:space="preserve"> werewolves kill them all. The werewolves, meanwhile, </w:t>
+      </w:r>
+      <w:r>
+        <w:t>must</w:t>
+      </w:r>
+      <w:r>
+        <w:t xml:space="preserve"> kill every villager before</w:t>
       </w:r>
       <w:r>
         <w:t xml:space="preserve"> they are caught and executed. Pretty simple, right?</w:t>
@@ -154,79 +222,89 @@
       <w:r>
         <w:t xml:space="preserve">At the top of this page is where each player </w:t>
       </w:r>
+      <w:r>
+        <w:t>enters</w:t>
+      </w:r>
+      <w:r>
+        <w:t xml:space="preserve"> the game</w:t>
+      </w:r>
+      <w:r>
+        <w:t>.</w:t>
+      </w:r>
+      <w:r>
+        <w:t xml:space="preserve"> </w:t>
+      </w:r>
+      <w:r>
+        <w:t>Typing in</w:t>
+      </w:r>
+      <w:r>
+        <w:t xml:space="preserve"> your name and then clicking ‘</w:t>
+      </w:r>
+      <w:r>
+        <w:t>A</w:t>
+      </w:r>
+      <w:r>
+        <w:t xml:space="preserve">dd’ will make your name appear in the list. </w:t>
+      </w:r>
+      <w:r>
+        <w:t>The</w:t>
+      </w:r>
+      <w:r>
+        <w:t xml:space="preserve"> name highlighted in red is who you are currently playing as.</w:t>
+      </w:r>
+      <w:r>
+        <w:t xml:space="preserve"> If you want to leave the village, you can do so with the button a</w:t>
+      </w:r>
+      <w:r>
+        <w:t>t</w:t>
+      </w:r>
+      <w:r>
+        <w:t xml:space="preserve"> the bottom right of the menu.</w:t>
+      </w:r>
+      <w:r>
+        <w:t xml:space="preserve"> The other players who are connected and ready to play are shown in green.</w:t>
+      </w:r>
+    </w:p>
+    <w:p>
+      <w:r>
+        <w:t>Below th</w:t>
+      </w:r>
+      <w:r>
+        <w:t>at</w:t>
+      </w:r>
+      <w:r>
+        <w:t xml:space="preserve"> is the list of roles. If a role is </w:t>
+      </w:r>
+      <w:r>
+        <w:t>green,</w:t>
+      </w:r>
+      <w:r>
+        <w:t xml:space="preserve"> it means it will be in the game</w:t>
+      </w:r>
+      <w:r>
+        <w:t>.</w:t>
+      </w:r>
+      <w:r>
+        <w:t xml:space="preserve"> </w:t>
+      </w:r>
+      <w:r>
+        <w:t>Y</w:t>
+      </w:r>
+      <w:r>
+        <w:t>ou can select whichever combination you want</w:t>
+      </w:r>
+      <w:r>
+        <w:t>,</w:t>
+      </w:r>
+      <w:r>
+        <w:t xml:space="preserve"> </w:t>
+      </w:r>
       <w:proofErr w:type="gramStart"/>
       <w:r>
-        <w:t>enters into</w:t>
+        <w:t>as long as</w:t>
       </w:r>
       <w:proofErr w:type="gramEnd"/>
       <w:r>
-        <w:t xml:space="preserve"> the game</w:t>
-      </w:r>
-      <w:r>
-        <w:t>.</w:t>
-      </w:r>
-      <w:r>
-        <w:t xml:space="preserve"> Entering your name and then clicking ‘</w:t>
-      </w:r>
-      <w:r>
-        <w:t>A</w:t>
-      </w:r>
-      <w:r>
-        <w:t xml:space="preserve">dd’ will make your name appear in the list. </w:t>
-      </w:r>
-      <w:r>
-        <w:t>The</w:t>
-      </w:r>
-      <w:r>
-        <w:t xml:space="preserve"> name highlighted in red is who you are currently playing as.</w:t>
-      </w:r>
-      <w:r>
-        <w:t xml:space="preserve"> If you want to leave the village, you can do so with the button a</w:t>
-      </w:r>
-      <w:r>
-        <w:t>t</w:t>
-      </w:r>
-      <w:r>
-        <w:t xml:space="preserve"> the bottom right of the menu.</w:t>
-      </w:r>
-    </w:p>
-    <w:p>
-      <w:r>
-        <w:t>Below th</w:t>
-      </w:r>
-      <w:r>
-        <w:t>at</w:t>
-      </w:r>
-      <w:r>
-        <w:t xml:space="preserve"> is the list of roles. If a role is </w:t>
-      </w:r>
-      <w:r>
-        <w:t>green,</w:t>
-      </w:r>
-      <w:r>
-        <w:t xml:space="preserve"> it means it will be in the game</w:t>
-      </w:r>
-      <w:r>
-        <w:t>.</w:t>
-      </w:r>
-      <w:r>
-        <w:t xml:space="preserve"> </w:t>
-      </w:r>
-      <w:r>
-        <w:t>Y</w:t>
-      </w:r>
-      <w:r>
-        <w:t>ou can select whichever combination you want</w:t>
-      </w:r>
-      <w:r>
-        <w:t xml:space="preserve"> </w:t>
-      </w:r>
-      <w:proofErr w:type="gramStart"/>
-      <w:r>
-        <w:t>as long as</w:t>
-      </w:r>
-      <w:proofErr w:type="gramEnd"/>
-      <w:r>
         <w:t xml:space="preserve"> you have enough people for it</w:t>
       </w:r>
       <w:r>
@@ -236,10 +314,19 @@
         <w:t>Which roles to use is best discussed during setup</w:t>
       </w:r>
       <w:r>
-        <w:t>, as what you</w:t>
-      </w:r>
-      <w:r>
-        <w:t xml:space="preserve"> will play with will depend on</w:t>
+        <w:t xml:space="preserve">, </w:t>
+      </w:r>
+      <w:r>
+        <w:t>as this is</w:t>
+      </w:r>
+      <w:r>
+        <w:t xml:space="preserve"> depend</w:t>
+      </w:r>
+      <w:r>
+        <w:t>ent</w:t>
+      </w:r>
+      <w:r>
+        <w:t xml:space="preserve"> on</w:t>
       </w:r>
       <w:r>
         <w:t xml:space="preserve"> player numbers and personal preferences. </w:t>
@@ -280,6 +367,7 @@
           <w:sz w:val="26"/>
           <w:szCs w:val="26"/>
         </w:rPr>
+        <w:lastRenderedPageBreak/>
         <w:t>Day Phase</w:t>
       </w:r>
       <w:r>
@@ -324,113 +412,117 @@
         <w:t>active</w:t>
       </w:r>
       <w:r>
-        <w:t xml:space="preserve"> and a list of living players</w:t>
+        <w:t xml:space="preserve"> and a list of living players.</w:t>
+      </w:r>
+      <w:r>
+        <w:t xml:space="preserve"> Below that are a set of buttons. ‘Show Role’ shows your role and any of the information pertinent to it. Once you’ve looked, make sure to click ‘Hide Role’ to prevent someone accidentally seeing your role on screen. ‘Rejoin’ is for joining the game again if you left mid-match for whatever reason. ‘Kill Myself’ is somewhat self-explanatory – it kills you instantly. Finally, ‘End Game’ ends the game, with a prompt to make sure you </w:t>
+      </w:r>
+      <w:proofErr w:type="gramStart"/>
+      <w:r>
+        <w:t>definitely want</w:t>
+      </w:r>
+      <w:proofErr w:type="gramEnd"/>
+      <w:r>
+        <w:t xml:space="preserve"> to do that.</w:t>
+      </w:r>
+      <w:r>
+        <w:t xml:space="preserve"> </w:t>
+      </w:r>
+      <w:r>
+        <w:t xml:space="preserve"> During th</w:t>
+      </w:r>
+      <w:r>
+        <w:t>e night</w:t>
+      </w:r>
+      <w:r>
+        <w:t xml:space="preserve"> phase</w:t>
+      </w:r>
+      <w:r>
+        <w:t xml:space="preserve"> you select which player you want to use your role’s action on – </w:t>
+      </w:r>
+      <w:proofErr w:type="gramStart"/>
+      <w:r>
+        <w:t>e.g.</w:t>
+      </w:r>
+      <w:proofErr w:type="gramEnd"/>
+      <w:r>
+        <w:t xml:space="preserve"> who you wish to attack as a werewolf – by clicking on their name in the list. </w:t>
+      </w:r>
+      <w:r>
+        <w:t>If your role doesn’t have any night phase action, you</w:t>
+      </w:r>
+      <w:r>
+        <w:t xml:space="preserve"> will</w:t>
+      </w:r>
+      <w:r>
+        <w:t xml:space="preserve"> still have to select someone to complete the night phase, but it doesn't matter who. Any player except a werewolf can </w:t>
+      </w:r>
+      <w:r>
+        <w:t xml:space="preserve">just </w:t>
+      </w:r>
+      <w:r>
+        <w:t>select "None"</w:t>
+      </w:r>
+      <w:r>
+        <w:t>. Once everybody has selected something</w:t>
+      </w:r>
+      <w:r>
+        <w:t xml:space="preserve"> (player’s names turn green </w:t>
+      </w:r>
+      <w:r>
+        <w:t>once they’ve selected</w:t>
+      </w:r>
+      <w:r>
+        <w:t>)</w:t>
+      </w:r>
+      <w:r>
+        <w:t>, the night phase ends</w:t>
+      </w:r>
+      <w:r>
+        <w:t>,</w:t>
+      </w:r>
+      <w:r>
+        <w:t xml:space="preserve"> and the day</w:t>
+      </w:r>
+      <w:r>
+        <w:t xml:space="preserve"> phase</w:t>
+      </w:r>
+      <w:r>
+        <w:t xml:space="preserve"> begins.</w:t>
+      </w:r>
+    </w:p>
+    <w:p>
+      <w:r>
+        <w:t>During the day phases,</w:t>
+      </w:r>
+      <w:r>
+        <w:t xml:space="preserve"> the screen looks very similar</w:t>
+      </w:r>
+      <w:r>
+        <w:t xml:space="preserve"> to night, though it now shows you</w:t>
+      </w:r>
+      <w:r>
+        <w:t xml:space="preserve"> any </w:t>
+      </w:r>
+      <w:r>
+        <w:t xml:space="preserve">deaths and/or </w:t>
+      </w:r>
+      <w:r>
+        <w:t>injuries that were incurred last night</w:t>
       </w:r>
       <w:r>
         <w:t>.</w:t>
       </w:r>
       <w:r>
-        <w:t xml:space="preserve"> Below that are a set of buttons. </w:t>
+        <w:t xml:space="preserve"> This information is updated throughout the day (</w:t>
       </w:r>
       <w:proofErr w:type="gramStart"/>
       <w:r>
-        <w:t>‘</w:t>
+        <w:t>e.g.</w:t>
       </w:r>
       <w:proofErr w:type="gramEnd"/>
       <w:r>
-        <w:t>Show Role’ shows your role and any of the information pertinent to it. Once you’ve looked, make sure to click ‘Hide Role’ to prevent someone accidentally seeing your role on screen. ‘</w:t>
-      </w:r>
-      <w:proofErr w:type="spellStart"/>
-      <w:r>
-        <w:t>Rejoin</w:t>
-      </w:r>
-      <w:proofErr w:type="spellEnd"/>
-      <w:r>
-        <w:t xml:space="preserve">’ is for joining the game again if you left mid-match for whatever reason. ‘Kill Myself’ is somewhat self-explanatory – it kills you instantly. Finally, ‘End Game’ ends the game, with a prompt to make sure you </w:t>
-      </w:r>
-      <w:proofErr w:type="gramStart"/>
-      <w:r>
-        <w:t>definitely want</w:t>
-      </w:r>
-      <w:proofErr w:type="gramEnd"/>
-      <w:r>
-        <w:t xml:space="preserve"> to do that.</w:t>
-      </w:r>
-      <w:r>
-        <w:t xml:space="preserve"> </w:t>
-      </w:r>
-      <w:r>
-        <w:t xml:space="preserve"> During this phase</w:t>
-      </w:r>
-      <w:r>
-        <w:t xml:space="preserve"> you select which player you want to use your role’s action on – </w:t>
-      </w:r>
-      <w:proofErr w:type="gramStart"/>
-      <w:r>
-        <w:t>e.g.</w:t>
-      </w:r>
-      <w:proofErr w:type="gramEnd"/>
-      <w:r>
-        <w:t xml:space="preserve"> who you wish to attack as a werewolf – by clicking on their name in the list. </w:t>
-      </w:r>
-      <w:r>
-        <w:t>If your role doesn’t have any night phase action, you</w:t>
-      </w:r>
-      <w:r>
-        <w:t xml:space="preserve"> will</w:t>
-      </w:r>
-      <w:r>
-        <w:t xml:space="preserve"> still have to select someone to complete the night phase, but it doesn't matter who. Any player except a werewolf can </w:t>
-      </w:r>
-      <w:r>
-        <w:t xml:space="preserve">just </w:t>
-      </w:r>
-      <w:r>
-        <w:t>select "None"</w:t>
-      </w:r>
-      <w:r>
-        <w:t>. Once everybody has selected something</w:t>
-      </w:r>
-      <w:r>
-        <w:t xml:space="preserve"> (player’s names turn green </w:t>
-      </w:r>
-      <w:r>
-        <w:t>once they’ve selected</w:t>
-      </w:r>
-      <w:r>
-        <w:t>)</w:t>
-      </w:r>
-      <w:r>
-        <w:t>, the night phase ends</w:t>
-      </w:r>
-      <w:r>
-        <w:t>,</w:t>
-      </w:r>
-      <w:r>
-        <w:t xml:space="preserve"> and the day</w:t>
-      </w:r>
-      <w:r>
-        <w:t xml:space="preserve"> phase</w:t>
-      </w:r>
-      <w:r>
-        <w:t xml:space="preserve"> begins.</w:t>
-      </w:r>
-    </w:p>
-    <w:p>
-      <w:r>
-        <w:t>During the day phases,</w:t>
-      </w:r>
-      <w:r>
-        <w:t xml:space="preserve"> the screen looks very similar</w:t>
-      </w:r>
-      <w:r>
-        <w:t xml:space="preserve"> to night, though it now shows you</w:t>
-      </w:r>
-      <w:r>
-        <w:t xml:space="preserve"> any injuries that were incurred last night</w:t>
-      </w:r>
-      <w:r>
-        <w:t>.</w:t>
+        <w:t xml:space="preserve"> if someone is executed).</w:t>
       </w:r>
       <w:r>
         <w:t xml:space="preserve"> </w:t>
@@ -496,13 +588,22 @@
         <w:t xml:space="preserve">If you </w:t>
       </w:r>
       <w:r>
-        <w:t>have died</w:t>
+        <w:t xml:space="preserve">have </w:t>
+      </w:r>
+      <w:r>
+        <w:t>died,</w:t>
       </w:r>
       <w:r>
         <w:t xml:space="preserve"> </w:t>
       </w:r>
       <w:r>
-        <w:t>you can no longer contribute any information to the players who are still alive</w:t>
+        <w:t xml:space="preserve">you can no longer </w:t>
+      </w:r>
+      <w:r>
+        <w:t>contribute to the discussion among</w:t>
+      </w:r>
+      <w:r>
+        <w:t xml:space="preserve"> players who are still alive</w:t>
       </w:r>
       <w:r>
         <w:t>. A</w:t>
@@ -523,7 +624,25 @@
         <w:t xml:space="preserve"> may say nothing except for, "Brains." </w:t>
       </w:r>
       <w:r>
-        <w:t>However, you do have the privilege of the button ‘Show Fate’s Secrets’, which will reveal when clicked a full table of every player’s role(s) and what actions have been taken throughout the game.</w:t>
+        <w:t>However, you do have the privilege of the button ‘Show Fate’s Secrets’, which</w:t>
+      </w:r>
+      <w:r>
+        <w:t>,</w:t>
+      </w:r>
+      <w:r>
+        <w:t xml:space="preserve"> </w:t>
+      </w:r>
+      <w:r>
+        <w:t>when clicked,</w:t>
+      </w:r>
+      <w:r>
+        <w:t xml:space="preserve"> reveal</w:t>
+      </w:r>
+      <w:r>
+        <w:t>s</w:t>
+      </w:r>
+      <w:r>
+        <w:t xml:space="preserve"> a full table of every player’s role(s) and what actions have been taken throughout the game.</w:t>
       </w:r>
     </w:p>
     <w:p/>
@@ -642,10 +761,22 @@
         <w:t xml:space="preserve"> you can put a</w:t>
       </w:r>
       <w:r>
-        <w:t xml:space="preserve"> guillotine</w:t>
-      </w:r>
-      <w:r>
-        <w:t xml:space="preserve"> call on </w:t>
+        <w:t xml:space="preserve"> </w:t>
+      </w:r>
+      <w:r>
+        <w:t>‘</w:t>
+      </w:r>
+      <w:r>
+        <w:t>guillotine</w:t>
+      </w:r>
+      <w:r>
+        <w:t xml:space="preserve"> call</w:t>
+      </w:r>
+      <w:r>
+        <w:t>’</w:t>
+      </w:r>
+      <w:r>
+        <w:t xml:space="preserve"> on </w:t>
       </w:r>
       <w:r>
         <w:t>them</w:t>
@@ -726,12 +857,12 @@
           <w:sz w:val="26"/>
           <w:szCs w:val="26"/>
         </w:rPr>
+        <w:lastRenderedPageBreak/>
         <w:t>Roles</w:t>
       </w:r>
     </w:p>
     <w:p>
       <w:r>
-        <w:lastRenderedPageBreak/>
         <w:t xml:space="preserve">There are two </w:t>
       </w:r>
       <w:r>
@@ -825,7 +956,7 @@
           <w:sz w:val="26"/>
           <w:szCs w:val="26"/>
         </w:rPr>
-        <w:t>R</w:t>
+        <w:t>Recommended Roles</w:t>
       </w:r>
       <w:r>
         <w:rPr>
@@ -834,17 +965,389 @@
           <w:sz w:val="26"/>
           <w:szCs w:val="26"/>
         </w:rPr>
-        <w:t>ecommended R</w:t>
-      </w:r>
-      <w:r>
-        <w:rPr>
-          <w:b/>
-          <w:bCs/>
+        <w:t xml:space="preserve"> and Tips</w:t>
+      </w:r>
+    </w:p>
+    <w:p>
+      <w:r>
+        <w:t>If you haven’t played before or are still starting out, here</w:t>
+      </w:r>
+      <w:r>
+        <w:t>’s some advice on the roles in action. Best practice is</w:t>
+      </w:r>
+      <w:r>
+        <w:t xml:space="preserve"> playing some games</w:t>
+      </w:r>
+      <w:r>
+        <w:t xml:space="preserve"> with the standard set of roles</w:t>
+      </w:r>
+      <w:r>
+        <w:t xml:space="preserve"> to familiarise yourself</w:t>
+      </w:r>
+      <w:r>
+        <w:t xml:space="preserve"> before </w:t>
+      </w:r>
+      <w:r>
+        <w:t xml:space="preserve">experimenting with the </w:t>
+      </w:r>
+      <w:r>
+        <w:t>extra</w:t>
+      </w:r>
+      <w:r>
+        <w:t xml:space="preserve"> ones</w:t>
+      </w:r>
+      <w:r>
+        <w:t>.</w:t>
+      </w:r>
+      <w:r>
+        <w:t xml:space="preserve"> </w:t>
+      </w:r>
+      <w:r>
+        <w:t>Th</w:t>
+      </w:r>
+      <w:r>
+        <w:t>at</w:t>
+      </w:r>
+      <w:r>
+        <w:t xml:space="preserve"> standard set is</w:t>
+      </w:r>
+      <w:r>
+        <w:t xml:space="preserve"> </w:t>
+      </w:r>
+      <w:r>
+        <w:t>2</w:t>
+      </w:r>
+      <w:r>
+        <w:t xml:space="preserve"> werewol</w:t>
+      </w:r>
+      <w:r>
+        <w:t>ves</w:t>
+      </w:r>
+      <w:r>
+        <w:t>,</w:t>
+      </w:r>
+      <w:r>
+        <w:t xml:space="preserve"> trapper, wolfsbane</w:t>
+      </w:r>
+      <w:r>
+        <w:t xml:space="preserve"> and a</w:t>
+      </w:r>
+      <w:r>
+        <w:t xml:space="preserve"> lover pair</w:t>
+      </w:r>
+      <w:r>
+        <w:t>. This is with 6 people minimum in mind</w:t>
+      </w:r>
+      <w:r>
+        <w:t>.</w:t>
+      </w:r>
+      <w:r>
+        <w:t xml:space="preserve"> You can play with smaller numbers, but </w:t>
+      </w:r>
+      <w:r>
+        <w:t>that can be rather</w:t>
+      </w:r>
+      <w:r>
+        <w:t xml:space="preserve"> </w:t>
+      </w:r>
+      <w:r>
+        <w:t>awkward</w:t>
+      </w:r>
+      <w:r>
+        <w:t>.</w:t>
+      </w:r>
+      <w:r>
+        <w:t xml:space="preserve"> </w:t>
+      </w:r>
+      <w:r>
+        <w:t>Anyway, here are some notes on the extra roles</w:t>
+      </w:r>
+      <w:r>
+        <w:t>.</w:t>
+      </w:r>
+    </w:p>
+    <w:p>
+      <w:r>
+        <w:rPr>
+          <w:b/>
+          <w:bCs/>
+        </w:rPr>
+        <w:t>Werewolves</w:t>
+      </w:r>
+      <w:r>
+        <w:t xml:space="preserve"> </w:t>
+      </w:r>
+      <w:r>
+        <w:t xml:space="preserve">– You can add a third werewolf if you have </w:t>
+      </w:r>
+      <w:proofErr w:type="gramStart"/>
+      <w:r>
+        <w:t>a large number of</w:t>
+      </w:r>
+      <w:proofErr w:type="gramEnd"/>
+      <w:r>
+        <w:t xml:space="preserve"> </w:t>
+      </w:r>
+      <w:r>
+        <w:t>play</w:t>
+      </w:r>
+      <w:r>
+        <w:t>ers</w:t>
+      </w:r>
+      <w:r>
+        <w:t xml:space="preserve"> to avoid leaving them too underpowered.</w:t>
+      </w:r>
+    </w:p>
+    <w:p>
+      <w:r>
+        <w:rPr>
+          <w:b/>
+          <w:bCs/>
+        </w:rPr>
+        <w:t>Dark Villager</w:t>
+      </w:r>
+      <w:r>
+        <w:t xml:space="preserve"> – </w:t>
+      </w:r>
+      <w:r>
+        <w:t>This role is g</w:t>
+      </w:r>
+      <w:r>
+        <w:t xml:space="preserve">ood if you </w:t>
+      </w:r>
+      <w:r>
+        <w:t xml:space="preserve">just </w:t>
+      </w:r>
+      <w:r>
+        <w:t>want to give the werewolves a small</w:t>
+      </w:r>
+      <w:r>
+        <w:t xml:space="preserve"> boost</w:t>
+      </w:r>
+      <w:r>
+        <w:t xml:space="preserve"> and c</w:t>
+      </w:r>
+      <w:r>
+        <w:t>an be a lot of fun when played well.</w:t>
+      </w:r>
+    </w:p>
+    <w:p>
+      <w:r>
+        <w:rPr>
+          <w:b/>
+          <w:bCs/>
+        </w:rPr>
+        <w:t>Vigilantes</w:t>
+      </w:r>
+      <w:r>
+        <w:t xml:space="preserve"> –</w:t>
+      </w:r>
+      <w:r>
+        <w:t xml:space="preserve"> No matter the type</w:t>
+      </w:r>
+      <w:r>
+        <w:t xml:space="preserve"> or whose side they’re on</w:t>
+      </w:r>
+      <w:r>
+        <w:t xml:space="preserve">, these guys’ ability to abruptly and </w:t>
+      </w:r>
+      <w:r>
+        <w:t>unexpected</w:t>
+      </w:r>
+      <w:r>
+        <w:t>ly kill another player tends to speed the game up</w:t>
+      </w:r>
+      <w:r>
+        <w:t xml:space="preserve">. If you have multiple of them, expect things to get </w:t>
+      </w:r>
+      <w:r>
+        <w:rPr>
+          <w:i/>
+          <w:iCs/>
+        </w:rPr>
+        <w:t>very</w:t>
+      </w:r>
+      <w:r>
+        <w:t xml:space="preserve"> chaotic</w:t>
+      </w:r>
+      <w:r>
+        <w:t>. Best saved for games with large numbers.</w:t>
+      </w:r>
+    </w:p>
+    <w:p>
+      <w:r>
+        <w:rPr>
+          <w:b/>
+          <w:bCs/>
+        </w:rPr>
+        <w:t>Mayor</w:t>
+      </w:r>
+      <w:r>
+        <w:t xml:space="preserve"> – With their special ability being </w:t>
+      </w:r>
+      <w:proofErr w:type="gramStart"/>
+      <w:r>
+        <w:t>fairly low-key</w:t>
+      </w:r>
+      <w:proofErr w:type="gramEnd"/>
+      <w:r>
+        <w:t>, you can easily add the mayor to spice things up and give the villagers a small boost</w:t>
+      </w:r>
+      <w:r>
+        <w:t>.</w:t>
+      </w:r>
+    </w:p>
+    <w:p>
+      <w:r>
+        <w:rPr>
+          <w:b/>
+          <w:bCs/>
+        </w:rPr>
+        <w:t>Cultists</w:t>
+      </w:r>
+      <w:r>
+        <w:rPr>
+          <w:b/>
+          <w:bCs/>
+        </w:rPr>
+        <w:t xml:space="preserve"> </w:t>
+      </w:r>
+      <w:r>
+        <w:rPr>
+          <w:b/>
+          <w:bCs/>
+        </w:rPr>
+        <w:t>–</w:t>
+      </w:r>
+      <w:r>
+        <w:rPr>
+          <w:b/>
+          <w:bCs/>
+        </w:rPr>
+        <w:t xml:space="preserve"> </w:t>
+      </w:r>
+      <w:r>
+        <w:t>The cult</w:t>
+      </w:r>
+      <w:r>
+        <w:t xml:space="preserve"> generally</w:t>
+      </w:r>
+      <w:r>
+        <w:t xml:space="preserve"> needs </w:t>
+      </w:r>
+      <w:r>
+        <w:t>larger numbers</w:t>
+      </w:r>
+      <w:r>
+        <w:t xml:space="preserve"> simply because there need to be at least two cultists for it to work properly. </w:t>
+      </w:r>
+      <w:r>
+        <w:t>If you have a particularly big game, you can have 3 cultists.</w:t>
+      </w:r>
+    </w:p>
+    <w:p>
+      <w:r>
+        <w:rPr>
+          <w:b/>
+          <w:bCs/>
+        </w:rPr>
+        <w:t>Lover trio</w:t>
+      </w:r>
+      <w:r>
+        <w:rPr>
+          <w:b/>
+          <w:bCs/>
+        </w:rPr>
+        <w:t xml:space="preserve"> </w:t>
+      </w:r>
+      <w:r>
+        <w:t xml:space="preserve">– This one should </w:t>
+      </w:r>
+      <w:proofErr w:type="gramStart"/>
+      <w:r>
+        <w:t>definitely be</w:t>
+      </w:r>
+      <w:proofErr w:type="gramEnd"/>
+      <w:r>
+        <w:t xml:space="preserve"> saved for large</w:t>
+      </w:r>
+      <w:r>
+        <w:t xml:space="preserve"> games</w:t>
+      </w:r>
+      <w:r>
+        <w:t xml:space="preserve"> because it </w:t>
+      </w:r>
+      <w:r>
+        <w:t>will</w:t>
+      </w:r>
+      <w:r>
+        <w:t xml:space="preserve"> kill 3 players in one go</w:t>
+      </w:r>
+      <w:r>
+        <w:t xml:space="preserve"> if triggered. </w:t>
+      </w:r>
+      <w:r>
+        <w:t>Of course, y</w:t>
+      </w:r>
+      <w:r>
+        <w:t xml:space="preserve">ou </w:t>
+      </w:r>
+      <w:r>
+        <w:rPr>
+          <w:i/>
+          <w:iCs/>
+        </w:rPr>
+        <w:t>can</w:t>
+      </w:r>
+      <w:r>
+        <w:t xml:space="preserve"> have it alongside the lover </w:t>
+      </w:r>
+      <w:r>
+        <w:t>pair</w:t>
+      </w:r>
+      <w:r>
+        <w:t>, but we wouldn’t advise it.</w:t>
+      </w:r>
+    </w:p>
+    <w:p>
+      <w:r>
+        <w:rPr>
+          <w:b/>
+          <w:bCs/>
+        </w:rPr>
+        <w:t>Rival pair</w:t>
+      </w:r>
+      <w:r>
+        <w:t xml:space="preserve"> – A good substitute for the lover pair in smaller games </w:t>
+      </w:r>
+      <w:r>
+        <w:t xml:space="preserve">that also plays well </w:t>
+      </w:r>
+      <w:r>
+        <w:t xml:space="preserve">alongside </w:t>
+      </w:r>
+      <w:r>
+        <w:t>it in</w:t>
+      </w:r>
+      <w:r>
+        <w:t xml:space="preserve"> larger games.</w:t>
+      </w:r>
+    </w:p>
+    <w:p>
+      <w:pPr>
+        <w:rPr>
+          <w:b/>
+          <w:bCs/>
+        </w:rPr>
+      </w:pPr>
+    </w:p>
+    <w:p>
+      <w:pPr>
+        <w:rPr>
           <w:sz w:val="26"/>
           <w:szCs w:val="26"/>
         </w:rPr>
-        <w:t>oles</w:t>
-      </w:r>
+      </w:pPr>
       <w:r>
         <w:rPr>
           <w:b/>
@@ -852,201 +1355,693 @@
           <w:sz w:val="26"/>
           <w:szCs w:val="26"/>
         </w:rPr>
-        <w:t xml:space="preserve"> and Tips</w:t>
-      </w:r>
-    </w:p>
-    <w:p>
-      <w:r>
-        <w:t>If you haven’t played before or are still starting out, here</w:t>
-      </w:r>
-      <w:r>
-        <w:t>’s some advice on the roles in action. Best practice is</w:t>
-      </w:r>
-      <w:r>
-        <w:t xml:space="preserve"> playing some games</w:t>
-      </w:r>
-      <w:r>
-        <w:t xml:space="preserve"> with the standard set of roles</w:t>
-      </w:r>
-      <w:r>
-        <w:t xml:space="preserve"> to familiarise yourself</w:t>
-      </w:r>
-      <w:r>
-        <w:t xml:space="preserve"> before </w:t>
-      </w:r>
-      <w:r>
-        <w:t xml:space="preserve">experimenting with the </w:t>
-      </w:r>
-      <w:r>
-        <w:t>extra</w:t>
-      </w:r>
-      <w:r>
-        <w:t xml:space="preserve"> ones</w:t>
-      </w:r>
-      <w:r>
-        <w:t>.</w:t>
-      </w:r>
-      <w:r>
-        <w:t xml:space="preserve"> </w:t>
-      </w:r>
-      <w:r>
-        <w:t>Th</w:t>
-      </w:r>
-      <w:r>
-        <w:t>at</w:t>
-      </w:r>
-      <w:r>
-        <w:t xml:space="preserve"> standard set is</w:t>
-      </w:r>
-      <w:r>
-        <w:t xml:space="preserve"> </w:t>
-      </w:r>
-      <w:r>
-        <w:t>2</w:t>
-      </w:r>
-      <w:r>
-        <w:t xml:space="preserve"> werewol</w:t>
-      </w:r>
-      <w:r>
-        <w:t>ves</w:t>
-      </w:r>
-      <w:r>
-        <w:t>,</w:t>
-      </w:r>
-      <w:r>
-        <w:t xml:space="preserve"> trapper, wolfsbane</w:t>
-      </w:r>
-      <w:r>
-        <w:t xml:space="preserve"> and a</w:t>
-      </w:r>
-      <w:r>
-        <w:t xml:space="preserve"> lover pair</w:t>
-      </w:r>
-      <w:r>
-        <w:t>. This is with 6 people minimum in mind</w:t>
-      </w:r>
-      <w:r>
-        <w:t>.</w:t>
-      </w:r>
-      <w:r>
-        <w:t xml:space="preserve"> You can play with smaller numbers, but with difficulty.</w:t>
-      </w:r>
-      <w:r>
-        <w:t xml:space="preserve"> </w:t>
-      </w:r>
-      <w:r>
-        <w:t>Anyway, here are some notes on the extra roles</w:t>
-      </w:r>
-    </w:p>
-    <w:p>
-      <w:r>
-        <w:rPr>
-          <w:b/>
-          <w:bCs/>
-        </w:rPr>
         <w:t>Werewolves</w:t>
       </w:r>
       <w:r>
-        <w:t xml:space="preserve"> </w:t>
-      </w:r>
-      <w:r>
-        <w:t xml:space="preserve">– You can add a third werewolf if you have </w:t>
-      </w:r>
-      <w:proofErr w:type="gramStart"/>
-      <w:r>
-        <w:t>a large number of</w:t>
-      </w:r>
-      <w:proofErr w:type="gramEnd"/>
-      <w:r>
-        <w:t xml:space="preserve"> </w:t>
-      </w:r>
-      <w:r>
-        <w:t>play</w:t>
-      </w:r>
-      <w:r>
-        <w:t>ers</w:t>
-      </w:r>
-      <w:r>
-        <w:t xml:space="preserve"> to avoid leaving them too underpowered.</w:t>
-      </w:r>
-    </w:p>
-    <w:p>
-      <w:r>
-        <w:rPr>
-          <w:b/>
-          <w:bCs/>
-        </w:rPr>
-        <w:t>Dark Villager</w:t>
-      </w:r>
-      <w:r>
-        <w:t xml:space="preserve"> – </w:t>
-      </w:r>
-      <w:r>
-        <w:t>This role is g</w:t>
-      </w:r>
-      <w:r>
-        <w:t xml:space="preserve">ood if you </w:t>
-      </w:r>
-      <w:r>
-        <w:t xml:space="preserve">just </w:t>
-      </w:r>
-      <w:r>
-        <w:t>want to give the werewolves a small</w:t>
-      </w:r>
-      <w:r>
-        <w:t xml:space="preserve"> boost</w:t>
-      </w:r>
-      <w:r>
-        <w:t xml:space="preserve"> and c</w:t>
-      </w:r>
-      <w:r>
-        <w:t>an be a lot of fun when played well.</w:t>
-      </w:r>
-    </w:p>
-    <w:p>
-      <w:r>
-        <w:rPr>
-          <w:b/>
-          <w:bCs/>
-        </w:rPr>
-        <w:t>Vigilantes</w:t>
-      </w:r>
-      <w:r>
-        <w:t xml:space="preserve"> –</w:t>
-      </w:r>
-      <w:r>
-        <w:t xml:space="preserve"> No matter the type</w:t>
-      </w:r>
-      <w:r>
-        <w:t xml:space="preserve"> or whose side they’re on</w:t>
-      </w:r>
-      <w:r>
-        <w:t xml:space="preserve">, these guys’ ability to abruptly and </w:t>
-      </w:r>
-      <w:r>
-        <w:t>unexpected</w:t>
-      </w:r>
-      <w:r>
-        <w:t>ly kill another player tends to speed the game up</w:t>
-      </w:r>
-      <w:r>
-        <w:t xml:space="preserve">. If you have multiple of them, expect things to get </w:t>
+        <w:rPr>
+          <w:b/>
+          <w:bCs/>
+          <w:sz w:val="26"/>
+          <w:szCs w:val="26"/>
+        </w:rPr>
+        <w:t xml:space="preserve"> and </w:t>
+      </w:r>
+      <w:r>
+        <w:rPr>
+          <w:b/>
+          <w:bCs/>
+          <w:sz w:val="26"/>
+          <w:szCs w:val="26"/>
+        </w:rPr>
+        <w:t>Associates</w:t>
+      </w:r>
+    </w:p>
+    <w:p>
+      <w:pPr>
+        <w:rPr>
+          <w:b/>
+          <w:bCs/>
+        </w:rPr>
+      </w:pPr>
+      <w:r>
+        <w:rPr>
+          <w:b/>
+          <w:bCs/>
+        </w:rPr>
+        <w:t>Werewolves</w:t>
+      </w:r>
+      <w:r>
+        <w:rPr>
+          <w:b/>
+          <w:bCs/>
+        </w:rPr>
+        <w:t xml:space="preserve"> (Romulus/Remus</w:t>
+      </w:r>
+      <w:r>
+        <w:rPr>
+          <w:b/>
+          <w:bCs/>
+        </w:rPr>
+        <w:t>/Lupin</w:t>
+      </w:r>
+      <w:r>
+        <w:rPr>
+          <w:b/>
+          <w:bCs/>
+        </w:rPr>
+        <w:t>/Greyback</w:t>
+      </w:r>
+      <w:r>
+        <w:rPr>
+          <w:b/>
+          <w:bCs/>
+        </w:rPr>
+        <w:t>)</w:t>
+      </w:r>
+    </w:p>
+    <w:p>
+      <w:r>
+        <w:t xml:space="preserve">During </w:t>
+      </w:r>
+      <w:r>
+        <w:t>each night phase you ca</w:t>
+      </w:r>
+      <w:r>
+        <w:t xml:space="preserve">n attack any one </w:t>
+      </w:r>
+      <w:r>
+        <w:t>player, including yourself or</w:t>
+      </w:r>
+      <w:r>
+        <w:t xml:space="preserve"> one of</w:t>
+      </w:r>
+      <w:r>
+        <w:t xml:space="preserve"> your fellow werewolves</w:t>
+      </w:r>
+      <w:r>
+        <w:t xml:space="preserve"> (this is </w:t>
       </w:r>
       <w:r>
         <w:rPr>
           <w:i/>
           <w:iCs/>
         </w:rPr>
-        <w:t>very</w:t>
-      </w:r>
-      <w:r>
-        <w:t xml:space="preserve"> chaotic</w:t>
-      </w:r>
-      <w:r>
-        <w:t>. Best saved for games with large numbers.</w:t>
-      </w:r>
-    </w:p>
-    <w:p>
+        <w:t>sometimes</w:t>
+      </w:r>
+      <w:r>
+        <w:t xml:space="preserve"> a good idea)</w:t>
+      </w:r>
+      <w:r>
+        <w:t xml:space="preserve">. </w:t>
+      </w:r>
+      <w:r>
+        <w:t xml:space="preserve">These follow the logic described under </w:t>
+      </w:r>
+      <w:r>
+        <w:rPr>
+          <w:b/>
+          <w:bCs/>
+        </w:rPr>
+        <w:t>Injuries</w:t>
+      </w:r>
+      <w:r>
+        <w:t>.</w:t>
+      </w:r>
+      <w:r>
+        <w:t xml:space="preserve"> If </w:t>
+      </w:r>
+      <w:r>
+        <w:t xml:space="preserve">there </w:t>
+      </w:r>
+      <w:r>
+        <w:lastRenderedPageBreak/>
+        <w:t xml:space="preserve">is </w:t>
+      </w:r>
+      <w:r>
+        <w:t xml:space="preserve">only one werewolf </w:t>
+      </w:r>
+      <w:r>
+        <w:t>left alive</w:t>
+      </w:r>
+      <w:r>
+        <w:t>,</w:t>
+      </w:r>
+      <w:r>
+        <w:t xml:space="preserve"> </w:t>
+      </w:r>
+      <w:r>
+        <w:t>they</w:t>
+      </w:r>
+      <w:r>
+        <w:t xml:space="preserve"> become</w:t>
+      </w:r>
+      <w:r>
+        <w:t xml:space="preserve"> a super werewolf</w:t>
+      </w:r>
+      <w:r>
+        <w:t xml:space="preserve">, which means </w:t>
+      </w:r>
+      <w:r>
+        <w:t>the</w:t>
+      </w:r>
+      <w:r>
+        <w:t>ir</w:t>
+      </w:r>
+      <w:r>
+        <w:t xml:space="preserve"> attacks are now a </w:t>
+      </w:r>
+      <w:r>
+        <w:t>‘</w:t>
+      </w:r>
+      <w:r>
+        <w:t>one hit kill</w:t>
+      </w:r>
+      <w:r>
+        <w:t>’</w:t>
+      </w:r>
+      <w:r>
+        <w:t>.</w:t>
+      </w:r>
+    </w:p>
+    <w:p/>
+    <w:p>
+      <w:pPr>
+        <w:rPr>
+          <w:b/>
+          <w:bCs/>
+        </w:rPr>
+      </w:pPr>
+      <w:r>
+        <w:rPr>
+          <w:b/>
+          <w:bCs/>
+        </w:rPr>
+        <w:t>Werewolf Vigilante (Oz)</w:t>
+      </w:r>
+    </w:p>
+    <w:p>
+      <w:r>
+        <w:t>You are</w:t>
+      </w:r>
+      <w:r>
+        <w:t xml:space="preserve"> a normal werewolf except </w:t>
+      </w:r>
+      <w:r>
+        <w:t>for the fact that you</w:t>
+      </w:r>
+      <w:r>
+        <w:t xml:space="preserve"> also have a crossbow.</w:t>
+      </w:r>
+      <w:r>
+        <w:t xml:space="preserve"> </w:t>
+      </w:r>
+      <w:r>
+        <w:t>It</w:t>
+      </w:r>
+      <w:r>
+        <w:t xml:space="preserve"> is only loaded with one </w:t>
+      </w:r>
+      <w:r>
+        <w:t>bolt</w:t>
+      </w:r>
+      <w:r>
+        <w:t xml:space="preserve">; it is a single use item, so use your shot wisely. The crossbow can only be fired during the day phase. </w:t>
+      </w:r>
+      <w:r>
+        <w:t>This is done by first clicking</w:t>
+      </w:r>
+      <w:r>
+        <w:t xml:space="preserve"> ‘Load crossbow’ and then selecting the player you wish to shoot. They will be killed instantly.</w:t>
+      </w:r>
+      <w:r>
+        <w:t xml:space="preserve"> Make sure to move quickly – when you load the crossbow </w:t>
+      </w:r>
+      <w:r>
+        <w:t>you</w:t>
+      </w:r>
+      <w:r>
+        <w:t xml:space="preserve"> are highlighted in violet for all players, so another vigila</w:t>
+      </w:r>
+      <w:r>
+        <w:t>nte may get a chance to shoot you firs</w:t>
+      </w:r>
+      <w:r>
+        <w:t>t!</w:t>
+      </w:r>
+    </w:p>
+    <w:p>
+      <w:r>
+        <w:t>The ‘Show Role’ button only tells y</w:t>
+      </w:r>
+      <w:r>
+        <w:t>our fellow werewolves that you</w:t>
+      </w:r>
+      <w:r>
+        <w:t xml:space="preserve"> are a werewolf, so they do not know you</w:t>
+      </w:r>
+      <w:r>
+        <w:t xml:space="preserve"> have this ability</w:t>
+      </w:r>
+      <w:r>
+        <w:t>.</w:t>
+      </w:r>
+    </w:p>
+    <w:p/>
+    <w:p>
+      <w:r>
+        <w:rPr>
+          <w:b/>
+          <w:bCs/>
+        </w:rPr>
+        <w:t>Dark Vigilante</w:t>
+      </w:r>
+    </w:p>
+    <w:p>
+      <w:r>
+        <w:t>You are villager but are on the werewolves’ side</w:t>
+      </w:r>
+      <w:r>
+        <w:t>, as they have promised you fame and fortune if you help them take over the village.</w:t>
+      </w:r>
+      <w:r>
+        <w:t xml:space="preserve"> Y</w:t>
+      </w:r>
+      <w:r>
+        <w:t xml:space="preserve">ou do not have an active role during the night phases, but you must do whatever you can during the day phases to protect the werewolves. </w:t>
+      </w:r>
+      <w:r>
+        <w:t xml:space="preserve">If they’re </w:t>
+      </w:r>
+      <w:r>
+        <w:t>all exterminated, the villagers will execute you too at the end of the game.</w:t>
+      </w:r>
+    </w:p>
+    <w:p>
+      <w:r>
+        <w:t xml:space="preserve">But you are also a vigilante, which means you have a crossbow. </w:t>
+      </w:r>
+      <w:r>
+        <w:t>It</w:t>
+      </w:r>
+      <w:r>
+        <w:t xml:space="preserve"> is only loaded with one </w:t>
+      </w:r>
+      <w:r>
+        <w:t>bolt</w:t>
+      </w:r>
+      <w:r>
+        <w:t xml:space="preserve">; it is a single use item, so use your shot wisely. The crossbow can only be fired during the day phase. </w:t>
+      </w:r>
+      <w:r>
+        <w:t>This is done by first clicking ‘Load crossbow’ and then selecting the player you wish to shoot. They will be killed instantly. Make sure to move quickly – when you load the crossbow you are highlighted in violet for all players, so another vigilante may get a chance to shoot you first!</w:t>
+      </w:r>
+    </w:p>
+    <w:p>
+      <w:r>
+        <w:t xml:space="preserve">The ‘Show Role’ button </w:t>
+      </w:r>
+      <w:r>
+        <w:t>j</w:t>
+      </w:r>
+      <w:r>
+        <w:t>ust</w:t>
+      </w:r>
+      <w:r>
+        <w:t xml:space="preserve"> </w:t>
+      </w:r>
+      <w:r>
+        <w:t>tells your fellow werewolves that you are a werewolf.</w:t>
+      </w:r>
+      <w:r>
+        <w:t xml:space="preserve"> That is, of course, not entirely accurate, so bear this in mind.</w:t>
+      </w:r>
+    </w:p>
+    <w:p/>
+    <w:p>
+      <w:r>
+        <w:rPr>
+          <w:b/>
+          <w:bCs/>
+        </w:rPr>
+        <w:t>Dark Villager</w:t>
+      </w:r>
+    </w:p>
+    <w:p>
+      <w:r>
+        <w:t xml:space="preserve">You are a </w:t>
+      </w:r>
+      <w:r>
+        <w:t>villager</w:t>
+      </w:r>
+      <w:r>
+        <w:t xml:space="preserve"> but are on the werewolves’ side, as they have promised you fame and fortune if you help them take over the village. Y</w:t>
+      </w:r>
+      <w:r>
+        <w:t>ou do not have an</w:t>
+      </w:r>
+      <w:r>
+        <w:t>y special abilities or an</w:t>
+      </w:r>
+      <w:r>
+        <w:t xml:space="preserve"> active role during the night phases, but you must do whatever you can during the day phases to protect the werewolves. </w:t>
+      </w:r>
+      <w:r>
+        <w:t xml:space="preserve">If they’re </w:t>
+      </w:r>
+      <w:r>
+        <w:t>all exterminated, the villagers will execute you too at the end of the game.</w:t>
+      </w:r>
+    </w:p>
+    <w:p>
+      <w:r>
+        <w:t>The ‘Show Role’ button just tells your fellow werewolves that you are a werewolf. That is, of course, not entirely accurate, so bear this in mind.</w:t>
+      </w:r>
+    </w:p>
+    <w:p/>
+    <w:p>
+      <w:pPr>
+        <w:rPr>
+          <w:b/>
+          <w:bCs/>
+          <w:sz w:val="26"/>
+          <w:szCs w:val="26"/>
+        </w:rPr>
+      </w:pPr>
+      <w:r>
+        <w:rPr>
+          <w:b/>
+          <w:bCs/>
+          <w:sz w:val="26"/>
+          <w:szCs w:val="26"/>
+        </w:rPr>
+        <w:t>Villagers</w:t>
+      </w:r>
+    </w:p>
+    <w:p>
+      <w:pPr>
+        <w:rPr>
+          <w:b/>
+          <w:bCs/>
+        </w:rPr>
+      </w:pPr>
+      <w:r>
+        <w:rPr>
+          <w:b/>
+          <w:bCs/>
+        </w:rPr>
+        <w:t>Ordinary Villager</w:t>
+      </w:r>
+    </w:p>
+    <w:p>
+      <w:r>
+        <w:t xml:space="preserve">You are an ordinary villager. </w:t>
+      </w:r>
+      <w:r>
+        <w:t>You have no special abilities, but you are still working with the rest of the village</w:t>
+      </w:r>
+      <w:r>
+        <w:t xml:space="preserve"> </w:t>
+      </w:r>
+      <w:r>
+        <w:t xml:space="preserve">to catch and guillotine </w:t>
+      </w:r>
+      <w:r>
+        <w:t>the werewolve</w:t>
+      </w:r>
+      <w:r>
+        <w:t>s.</w:t>
+      </w:r>
+      <w:r>
+        <w:t xml:space="preserve"> Good luck with that.</w:t>
+      </w:r>
+    </w:p>
+    <w:p>
+      <w:pPr>
+        <w:rPr>
+          <w:b/>
+          <w:bCs/>
+        </w:rPr>
+      </w:pPr>
+    </w:p>
+    <w:p>
+      <w:pPr>
+        <w:rPr>
+          <w:b/>
+          <w:bCs/>
+        </w:rPr>
+      </w:pPr>
+      <w:r>
+        <w:rPr>
+          <w:b/>
+          <w:bCs/>
+        </w:rPr>
+        <w:lastRenderedPageBreak/>
+        <w:t>Wolfsbane</w:t>
+      </w:r>
+    </w:p>
+    <w:p>
+      <w:r>
+        <w:t xml:space="preserve">During each night phase, </w:t>
+      </w:r>
+      <w:r>
+        <w:t>you</w:t>
+      </w:r>
+      <w:r>
+        <w:t xml:space="preserve"> select </w:t>
+      </w:r>
+      <w:r>
+        <w:t>one</w:t>
+      </w:r>
+      <w:r>
+        <w:t xml:space="preserve"> player to protect. </w:t>
+      </w:r>
+      <w:r>
+        <w:t>This player</w:t>
+      </w:r>
+      <w:r>
+        <w:t xml:space="preserve"> </w:t>
+      </w:r>
+      <w:r>
+        <w:t>does not suffer any injuries from</w:t>
+      </w:r>
+      <w:r>
+        <w:t xml:space="preserve"> werewolf</w:t>
+      </w:r>
+      <w:r>
+        <w:t xml:space="preserve"> attacks</w:t>
+      </w:r>
+      <w:r>
+        <w:t xml:space="preserve"> during that same night phase but can still sustain a trap injury. You </w:t>
+      </w:r>
+      <w:r>
+        <w:t xml:space="preserve">can choose to protect yourself, but </w:t>
+      </w:r>
+      <w:r>
+        <w:t>not on consecutive</w:t>
+      </w:r>
+      <w:r>
+        <w:t xml:space="preserve"> night phases</w:t>
+      </w:r>
+      <w:r>
+        <w:t>.</w:t>
+      </w:r>
+      <w:r>
+        <w:t xml:space="preserve"> </w:t>
+      </w:r>
+      <w:r>
+        <w:t>The information you have from knowing who you have protected each night is very valuable to catching the werewolves, but there’s a risk in revealing yourself…</w:t>
+      </w:r>
+    </w:p>
+    <w:p/>
+    <w:p>
+      <w:pPr>
+        <w:rPr>
+          <w:b/>
+          <w:bCs/>
+        </w:rPr>
+      </w:pPr>
+      <w:r>
+        <w:rPr>
+          <w:b/>
+          <w:bCs/>
+        </w:rPr>
+        <w:t>Trapper</w:t>
+      </w:r>
+    </w:p>
+    <w:p>
+      <w:r>
+        <w:t>D</w:t>
+      </w:r>
+      <w:r>
+        <w:t xml:space="preserve">uring each night phase, </w:t>
+      </w:r>
+      <w:r>
+        <w:t>you</w:t>
+      </w:r>
+      <w:r>
+        <w:t xml:space="preserve"> select </w:t>
+      </w:r>
+      <w:r>
+        <w:t>one</w:t>
+      </w:r>
+      <w:r>
+        <w:t xml:space="preserve"> local resident to trap. </w:t>
+      </w:r>
+      <w:r>
+        <w:t xml:space="preserve">This can be </w:t>
+      </w:r>
+      <w:r>
+        <w:t xml:space="preserve">any player, including yourself. At dusk, you sneak out and set a bear trap just outside the door of </w:t>
+      </w:r>
+      <w:r>
+        <w:t>that player’s</w:t>
+      </w:r>
+      <w:r>
+        <w:t xml:space="preserve"> house. If a werewolf attacks the player you have trapped, that player will still be harmed by the attack (unless </w:t>
+      </w:r>
+      <w:r>
+        <w:t>they</w:t>
+      </w:r>
+      <w:r>
+        <w:t xml:space="preserve"> ha</w:t>
+      </w:r>
+      <w:r>
+        <w:t>ve</w:t>
+      </w:r>
+      <w:r>
+        <w:t xml:space="preserve"> also been </w:t>
+      </w:r>
+      <w:proofErr w:type="spellStart"/>
+      <w:r>
+        <w:t>wolfsbaned</w:t>
+      </w:r>
+      <w:proofErr w:type="spellEnd"/>
+      <w:r>
+        <w:t xml:space="preserve">) but the werewolf will </w:t>
+      </w:r>
+      <w:r>
+        <w:t>sustain their own</w:t>
+      </w:r>
+      <w:r>
+        <w:t xml:space="preserve"> injury from stepping in the bear trap and setting it off. </w:t>
+      </w:r>
+      <w:r>
+        <w:t xml:space="preserve">If two </w:t>
+      </w:r>
+      <w:r>
+        <w:t>or</w:t>
+      </w:r>
+      <w:r>
+        <w:t xml:space="preserve"> more werewolves attack the trapped player in one night, </w:t>
+      </w:r>
+      <w:r>
+        <w:t>the</w:t>
+      </w:r>
+      <w:r>
+        <w:t xml:space="preserve"> trap injury is assigned randomly</w:t>
+      </w:r>
+      <w:r>
+        <w:t xml:space="preserve"> to one of them</w:t>
+      </w:r>
+      <w:r>
+        <w:t>.</w:t>
+      </w:r>
+    </w:p>
+    <w:p>
+      <w:r>
+        <w:t>The Wolfsbane does not protect against traps</w:t>
+      </w:r>
+      <w:r>
+        <w:t xml:space="preserve">, so a </w:t>
+      </w:r>
+      <w:proofErr w:type="spellStart"/>
+      <w:r>
+        <w:t>wolfsbaned</w:t>
+      </w:r>
+      <w:proofErr w:type="spellEnd"/>
+      <w:r>
+        <w:t xml:space="preserve"> werewolf will still suffer an injury from attacking a trapped player.</w:t>
+      </w:r>
+    </w:p>
+    <w:p>
+      <w:r>
+        <w:t>It is possible (and more likely than you think!) for a werewolf to get themselves killed by a combination of trap injury and attack injury from a fellow werewolf or themselves.</w:t>
+      </w:r>
+    </w:p>
+    <w:p>
+      <w:r>
+        <w:t>Much like the Wolfsbane, revealing yourself to other players and discussing what you know from who you trapped is very useful, but paints a target on your back for the werewolves</w:t>
+      </w:r>
+      <w:r>
+        <w:t>, so be careful (or don’t, it’s up to you).</w:t>
+      </w:r>
+    </w:p>
+    <w:p/>
+    <w:p>
+      <w:pPr>
+        <w:rPr>
+          <w:b/>
+          <w:bCs/>
+        </w:rPr>
+      </w:pPr>
+      <w:r>
+        <w:rPr>
+          <w:b/>
+          <w:bCs/>
+        </w:rPr>
+        <w:t>Vigilante</w:t>
+      </w:r>
+    </w:p>
+    <w:p>
+      <w:r>
+        <w:t>You are a normal villager who happens to also be a</w:t>
+      </w:r>
+      <w:r>
+        <w:t>n enthusiastic</w:t>
+      </w:r>
+      <w:r>
+        <w:t xml:space="preserve"> believe</w:t>
+      </w:r>
+      <w:r>
+        <w:t>r</w:t>
+      </w:r>
+      <w:r>
+        <w:t xml:space="preserve"> in </w:t>
+      </w:r>
+      <w:r>
+        <w:t>the</w:t>
+      </w:r>
+      <w:r>
+        <w:t xml:space="preserve"> right to self-defence, which means you own a crossbow. It</w:t>
+      </w:r>
+      <w:r>
+        <w:t xml:space="preserve"> is only loaded with one </w:t>
+      </w:r>
+      <w:r>
+        <w:t>bolt</w:t>
+      </w:r>
+      <w:r>
+        <w:t xml:space="preserve">; it is a single use item, so use your shot wisely. The crossbow can only be fired during the day phase. </w:t>
+      </w:r>
+      <w:r>
+        <w:t>This is done by first clicking ‘Load crossbow’ and then selecting the player you wish to shoot. They will be killed instantly. Make sure to move quickly – when you load the crossbow you are highlighted in violet for all players, so another vigilante may get a chance to shoot you first!</w:t>
+      </w:r>
+    </w:p>
+    <w:p>
+      <w:pPr>
+        <w:rPr>
+          <w:b/>
+          <w:bCs/>
+        </w:rPr>
+      </w:pPr>
+    </w:p>
+    <w:p>
+      <w:pPr>
+        <w:rPr>
+          <w:b/>
+          <w:bCs/>
+        </w:rPr>
+      </w:pPr>
       <w:r>
         <w:rPr>
           <w:b/>
@@ -1054,302 +2049,50 @@
         </w:rPr>
         <w:t>Mayor</w:t>
       </w:r>
-      <w:r>
-        <w:t xml:space="preserve"> – With their special ability being </w:t>
-      </w:r>
-      <w:proofErr w:type="gramStart"/>
-      <w:r>
-        <w:t>fairly low-key</w:t>
-      </w:r>
-      <w:proofErr w:type="gramEnd"/>
-      <w:r>
-        <w:t>, you can easily add the mayor to spice things up and give the villagers a small boost</w:t>
-      </w:r>
-      <w:r>
-        <w:t>.</w:t>
-      </w:r>
-    </w:p>
-    <w:p>
-      <w:r>
-        <w:rPr>
-          <w:b/>
-          <w:bCs/>
-        </w:rPr>
-        <w:t>Cultists</w:t>
-      </w:r>
-      <w:r>
-        <w:rPr>
-          <w:b/>
-          <w:bCs/>
-        </w:rPr>
-        <w:t xml:space="preserve"> </w:t>
-      </w:r>
-      <w:r>
-        <w:rPr>
-          <w:b/>
-          <w:bCs/>
-        </w:rPr>
-        <w:t>–</w:t>
-      </w:r>
-      <w:r>
-        <w:rPr>
-          <w:b/>
-          <w:bCs/>
-        </w:rPr>
-        <w:t xml:space="preserve"> </w:t>
-      </w:r>
-      <w:r>
-        <w:t>The cult</w:t>
-      </w:r>
-      <w:r>
-        <w:t xml:space="preserve"> generally</w:t>
-      </w:r>
-      <w:r>
-        <w:t xml:space="preserve"> needs </w:t>
-      </w:r>
-      <w:r>
-        <w:t>larger numbers</w:t>
-      </w:r>
-      <w:r>
-        <w:t xml:space="preserve"> simply because there need to be at least two cultists for it to work properly. </w:t>
-      </w:r>
-      <w:r>
-        <w:t>If you have a particularly big game, you can have 3 cultists.</w:t>
-      </w:r>
-    </w:p>
-    <w:p>
-      <w:r>
-        <w:rPr>
-          <w:b/>
-          <w:bCs/>
-        </w:rPr>
-        <w:t>Lover trio</w:t>
-      </w:r>
-      <w:r>
-        <w:rPr>
-          <w:b/>
-          <w:bCs/>
-        </w:rPr>
-        <w:t xml:space="preserve"> </w:t>
-      </w:r>
-      <w:r>
-        <w:t xml:space="preserve">– This one should </w:t>
-      </w:r>
-      <w:proofErr w:type="gramStart"/>
-      <w:r>
-        <w:t>definitely be</w:t>
-      </w:r>
-      <w:proofErr w:type="gramEnd"/>
-      <w:r>
-        <w:t xml:space="preserve"> saved for large</w:t>
-      </w:r>
-      <w:r>
-        <w:t xml:space="preserve"> games</w:t>
-      </w:r>
-      <w:r>
-        <w:t xml:space="preserve"> because it </w:t>
-      </w:r>
-      <w:r>
-        <w:t>will</w:t>
-      </w:r>
-      <w:r>
-        <w:t xml:space="preserve"> kill 3 players in one go</w:t>
-      </w:r>
-      <w:r>
-        <w:t xml:space="preserve"> if triggered. </w:t>
-      </w:r>
-      <w:r>
-        <w:t>Of course, y</w:t>
-      </w:r>
-      <w:r>
-        <w:t xml:space="preserve">ou </w:t>
+    </w:p>
+    <w:p>
+      <w:r>
+        <w:t>You are the upstanding head of local government</w:t>
+      </w:r>
+      <w:r>
+        <w:t xml:space="preserve">, against whom the recent accusations of bribery and wire fraud </w:t>
+      </w:r>
+      <w:r>
+        <w:t>are completely spurious. This means that you</w:t>
+      </w:r>
+      <w:r>
+        <w:t>r</w:t>
+      </w:r>
+      <w:r>
+        <w:t xml:space="preserve"> vote counts as </w:t>
       </w:r>
       <w:r>
         <w:rPr>
           <w:i/>
           <w:iCs/>
         </w:rPr>
-        <w:t>can</w:t>
-      </w:r>
-      <w:r>
-        <w:t xml:space="preserve"> have it alongside the lover </w:t>
-      </w:r>
-      <w:r>
-        <w:t>pair</w:t>
-      </w:r>
-      <w:r>
-        <w:t>, but we wouldn’t advise it.</w:t>
-      </w:r>
-    </w:p>
-    <w:p>
-      <w:r>
-        <w:rPr>
-          <w:b/>
-          <w:bCs/>
-        </w:rPr>
-        <w:t>Rival pair</w:t>
-      </w:r>
-      <w:r>
-        <w:t xml:space="preserve"> – A good substitute for the lover pair in smaller games </w:t>
-      </w:r>
-      <w:r>
-        <w:t xml:space="preserve">that also plays well </w:t>
-      </w:r>
-      <w:r>
-        <w:t xml:space="preserve">alongside </w:t>
-      </w:r>
-      <w:r>
-        <w:t>it in</w:t>
-      </w:r>
-      <w:r>
-        <w:t xml:space="preserve"> larger games.</w:t>
-      </w:r>
-    </w:p>
-    <w:p>
-      <w:pPr>
-        <w:rPr>
-          <w:b/>
-          <w:bCs/>
-        </w:rPr>
-      </w:pPr>
-    </w:p>
-    <w:p>
-      <w:pPr>
-        <w:rPr>
-          <w:sz w:val="26"/>
-          <w:szCs w:val="26"/>
-        </w:rPr>
-      </w:pPr>
-      <w:r>
-        <w:rPr>
-          <w:b/>
-          <w:bCs/>
-          <w:sz w:val="26"/>
-          <w:szCs w:val="26"/>
-        </w:rPr>
-        <w:t>Werewolves</w:t>
-      </w:r>
-      <w:r>
-        <w:rPr>
-          <w:b/>
-          <w:bCs/>
-          <w:sz w:val="26"/>
-          <w:szCs w:val="26"/>
-        </w:rPr>
-        <w:t xml:space="preserve"> and </w:t>
-      </w:r>
-      <w:r>
-        <w:rPr>
-          <w:b/>
-          <w:bCs/>
-          <w:sz w:val="26"/>
-          <w:szCs w:val="26"/>
-        </w:rPr>
-        <w:t>Associates</w:t>
-      </w:r>
-    </w:p>
-    <w:p>
-      <w:pPr>
-        <w:rPr>
-          <w:b/>
-          <w:bCs/>
-        </w:rPr>
-      </w:pPr>
-      <w:r>
-        <w:rPr>
-          <w:b/>
-          <w:bCs/>
-        </w:rPr>
-        <w:t>Werewolves</w:t>
-      </w:r>
-      <w:r>
-        <w:rPr>
-          <w:b/>
-          <w:bCs/>
-        </w:rPr>
-        <w:t xml:space="preserve"> (Romulus/Remus</w:t>
-      </w:r>
-      <w:r>
-        <w:rPr>
-          <w:b/>
-          <w:bCs/>
-        </w:rPr>
-        <w:t>/Lupin</w:t>
-      </w:r>
-      <w:r>
-        <w:rPr>
-          <w:b/>
-          <w:bCs/>
-        </w:rPr>
-        <w:t>/Greyback</w:t>
-      </w:r>
-      <w:r>
-        <w:rPr>
-          <w:b/>
-          <w:bCs/>
-        </w:rPr>
-        <w:t>)</w:t>
-      </w:r>
-    </w:p>
-    <w:p>
-      <w:r>
-        <w:t xml:space="preserve">During </w:t>
-      </w:r>
-      <w:r>
-        <w:t>each night phase you ca</w:t>
-      </w:r>
-      <w:r>
-        <w:t xml:space="preserve">n attack any one </w:t>
-      </w:r>
-      <w:r>
-        <w:t>player, including yourself or</w:t>
-      </w:r>
-      <w:r>
-        <w:t xml:space="preserve"> one of</w:t>
-      </w:r>
-      <w:r>
-        <w:t xml:space="preserve"> your fellow werewolves</w:t>
-      </w:r>
-      <w:r>
-        <w:t xml:space="preserve"> (this is </w:t>
-      </w:r>
-      <w:r>
-        <w:rPr>
-          <w:i/>
-          <w:iCs/>
-        </w:rPr>
-        <w:t>sometimes</w:t>
-      </w:r>
-      <w:r>
-        <w:t xml:space="preserve"> a good idea)</w:t>
-      </w:r>
-      <w:r>
-        <w:t xml:space="preserve">. </w:t>
-      </w:r>
-      <w:r>
-        <w:t xml:space="preserve">These follow the logic described under </w:t>
-      </w:r>
-      <w:r>
-        <w:rPr>
-          <w:b/>
-          <w:bCs/>
-        </w:rPr>
-        <w:t>Injuries</w:t>
-      </w:r>
-      <w:r>
-        <w:t>.</w:t>
-      </w:r>
-      <w:r>
-        <w:t xml:space="preserve"> If </w:t>
-      </w:r>
-      <w:r>
-        <w:t xml:space="preserve">there is </w:t>
-      </w:r>
-      <w:r>
-        <w:t xml:space="preserve">only one werewolf </w:t>
-      </w:r>
-      <w:r>
-        <w:t>left alive</w:t>
+        <w:t>two</w:t>
+      </w:r>
+      <w:r>
+        <w:t xml:space="preserve"> votes during</w:t>
+      </w:r>
+      <w:r>
+        <w:t xml:space="preserve"> guillotine calls.</w:t>
+      </w:r>
+    </w:p>
+    <w:p/>
+    <w:p>
+      <w:r>
+        <w:rPr>
+          <w:b/>
+          <w:bCs/>
+        </w:rPr>
+        <w:t>Cultists</w:t>
+      </w:r>
+    </w:p>
+    <w:p>
+      <w:r>
+        <w:t>You are a member of the local cult</w:t>
       </w:r>
       <w:r>
         <w:t>,</w:t>
@@ -1358,632 +2101,40 @@
         <w:t xml:space="preserve"> </w:t>
       </w:r>
       <w:r>
-        <w:t>they</w:t>
-      </w:r>
-      <w:r>
-        <w:t xml:space="preserve"> become</w:t>
-      </w:r>
-      <w:r>
-        <w:t xml:space="preserve"> a super werewolf</w:t>
-      </w:r>
-      <w:r>
-        <w:t xml:space="preserve">, which means </w:t>
-      </w:r>
-      <w:r>
-        <w:t>the</w:t>
-      </w:r>
-      <w:r>
-        <w:t>ir</w:t>
-      </w:r>
-      <w:r>
-        <w:t xml:space="preserve"> attacks are now a one hit kill.</w:t>
-      </w:r>
-    </w:p>
-    <w:p/>
-    <w:p>
-      <w:pPr>
-        <w:rPr>
-          <w:b/>
-          <w:bCs/>
-        </w:rPr>
-      </w:pPr>
-      <w:r>
-        <w:rPr>
-          <w:b/>
-          <w:bCs/>
-        </w:rPr>
-        <w:t>Werewolf Vigilante (Oz)</w:t>
-      </w:r>
-    </w:p>
-    <w:p>
-      <w:r>
-        <w:t>You are</w:t>
-      </w:r>
-      <w:r>
-        <w:t xml:space="preserve"> a normal werewolf except </w:t>
-      </w:r>
-      <w:r>
-        <w:t>for the fact that you</w:t>
-      </w:r>
-      <w:r>
-        <w:t xml:space="preserve"> also have a crossbow.</w:t>
+        <w:t>who</w:t>
+      </w:r>
+      <w:r>
+        <w:t xml:space="preserve"> meet in the middle of the night in</w:t>
+      </w:r>
+      <w:r>
+        <w:t xml:space="preserve"> to attempt (so far unsuccessfully) to contact eldritch horrors from beyond the veil of human understanding</w:t>
+      </w:r>
+      <w:r>
+        <w:t xml:space="preserve">. You are not exactly innocent villagers, but at least you know you and your fellow cultists cannot possibly be </w:t>
+      </w:r>
+      <w:r>
+        <w:lastRenderedPageBreak/>
+        <w:t xml:space="preserve">werewolves. </w:t>
+      </w:r>
+      <w:r>
+        <w:t>However, though you</w:t>
+      </w:r>
+      <w:r>
+        <w:t xml:space="preserve"> have an alibi, you can</w:t>
+      </w:r>
+      <w:r>
+        <w:t>not</w:t>
+      </w:r>
+      <w:r>
+        <w:t xml:space="preserve"> mention </w:t>
+      </w:r>
+      <w:r>
+        <w:t>it</w:t>
       </w:r>
       <w:r>
         <w:t xml:space="preserve"> </w:t>
       </w:r>
       <w:r>
-        <w:t>It</w:t>
-      </w:r>
-      <w:r>
-        <w:t xml:space="preserve"> is only loaded with one </w:t>
-      </w:r>
-      <w:r>
-        <w:t>bolt</w:t>
-      </w:r>
-      <w:r>
-        <w:t xml:space="preserve">; it is a single use item, so use your shot wisely. The crossbow can only be fired during the day phase. </w:t>
-      </w:r>
-      <w:r>
-        <w:t>This is done so by first clicking</w:t>
-      </w:r>
-      <w:r>
-        <w:t xml:space="preserve"> ‘Load crossbow’ and then selecting the player you wish to shoot. They will be killed instantly.</w:t>
-      </w:r>
-      <w:r>
-        <w:t xml:space="preserve"> Make sure to move quickly – when you load the crossbow </w:t>
-      </w:r>
-      <w:r>
-        <w:t>you</w:t>
-      </w:r>
-      <w:r>
-        <w:t xml:space="preserve"> are highlighted in violet for all players, so another vigila</w:t>
-      </w:r>
-      <w:r>
-        <w:t>nte may get a chance to shoot you firs</w:t>
-      </w:r>
-      <w:r>
-        <w:t>t!</w:t>
-      </w:r>
-    </w:p>
-    <w:p>
-      <w:r>
-        <w:t>The ‘Show Role’ button only tells y</w:t>
-      </w:r>
-      <w:r>
-        <w:t>our fellow werewolves that you</w:t>
-      </w:r>
-      <w:r>
-        <w:t xml:space="preserve"> are a werewolf, so they do not know you</w:t>
-      </w:r>
-      <w:r>
-        <w:t xml:space="preserve"> have this ability</w:t>
-      </w:r>
-      <w:r>
-        <w:t>.</w:t>
-      </w:r>
-    </w:p>
-    <w:p/>
-    <w:p>
-      <w:r>
-        <w:rPr>
-          <w:b/>
-          <w:bCs/>
-        </w:rPr>
-        <w:t>Dark Vigilante</w:t>
-      </w:r>
-    </w:p>
-    <w:p>
-      <w:r>
-        <w:t>You are villager but are on the werewolves’ side</w:t>
-      </w:r>
-      <w:r>
-        <w:t>, as they have promised you fame and fortune if you help them take over the village.</w:t>
-      </w:r>
-      <w:r>
-        <w:t xml:space="preserve"> Y</w:t>
-      </w:r>
-      <w:r>
-        <w:t xml:space="preserve">ou do not have an active role during the night phases, but you must do whatever you can during the day phases to protect the werewolves. </w:t>
-      </w:r>
-      <w:r>
-        <w:t xml:space="preserve">If they’re </w:t>
-      </w:r>
-      <w:r>
-        <w:t>all exterminated, the villagers will execute you too at the end of the game.</w:t>
-      </w:r>
-    </w:p>
-    <w:p>
-      <w:r>
-        <w:t xml:space="preserve">But you are also a vigilante, which means you have a crossbow. </w:t>
-      </w:r>
-      <w:r>
-        <w:t>It</w:t>
-      </w:r>
-      <w:r>
-        <w:t xml:space="preserve"> is only loaded with one </w:t>
-      </w:r>
-      <w:r>
-        <w:t>bolt</w:t>
-      </w:r>
-      <w:r>
-        <w:t xml:space="preserve">; it is a single use item, so use your shot wisely. The crossbow can only be fired during the day phase. </w:t>
-      </w:r>
-      <w:r>
-        <w:t>This is done so by first clicking ‘Load crossbow’ and then selecting the player you wish to shoot. They will be killed instantly. Make sure to move quickly – when you load the crossbow you are highlighted in violet for all players, so another vigilante may get a chance to shoot you first!</w:t>
-      </w:r>
-    </w:p>
-    <w:p>
-      <w:r>
-        <w:t xml:space="preserve">The ‘Show Role’ button </w:t>
-      </w:r>
-      <w:r>
-        <w:t>j</w:t>
-      </w:r>
-      <w:r>
-        <w:t>ust</w:t>
-      </w:r>
-      <w:r>
-        <w:t xml:space="preserve"> </w:t>
-      </w:r>
-      <w:r>
-        <w:t>tells your fellow werewolves that you are a werewolf.</w:t>
-      </w:r>
-      <w:r>
-        <w:t xml:space="preserve"> That is, of course, not entirely accurate, so bear this in mind.</w:t>
-      </w:r>
-    </w:p>
-    <w:p/>
-    <w:p>
-      <w:r>
-        <w:rPr>
-          <w:b/>
-          <w:bCs/>
-        </w:rPr>
-        <w:t>Dark Villager</w:t>
-      </w:r>
-    </w:p>
-    <w:p>
-      <w:r>
-        <w:t xml:space="preserve">You are a </w:t>
-      </w:r>
-      <w:r>
-        <w:t>villager</w:t>
-      </w:r>
-      <w:r>
-        <w:t xml:space="preserve"> but are on the werewolves’ side, as they have promised you fame and fortune if you help them take over the village. Y</w:t>
-      </w:r>
-      <w:r>
-        <w:t>ou do not have an</w:t>
-      </w:r>
-      <w:r>
-        <w:t>y special abilities or an</w:t>
-      </w:r>
-      <w:r>
-        <w:t xml:space="preserve"> active role during the night phases, but you must do whatever you can during the day phases to protect the werewolves. </w:t>
-      </w:r>
-      <w:r>
-        <w:t xml:space="preserve">If they’re </w:t>
-      </w:r>
-      <w:r>
-        <w:t>all exterminated, the villagers will execute you too at the end of the game.</w:t>
-      </w:r>
-    </w:p>
-    <w:p>
-      <w:r>
-        <w:t>The ‘Show Role’ button just tells your fellow werewolves that you are a werewolf. That is, of course, not entirely accurate, so bear this in mind.</w:t>
-      </w:r>
-    </w:p>
-    <w:p/>
-    <w:p>
-      <w:pPr>
-        <w:rPr>
-          <w:b/>
-          <w:bCs/>
-          <w:sz w:val="26"/>
-          <w:szCs w:val="26"/>
-        </w:rPr>
-      </w:pPr>
-      <w:r>
-        <w:rPr>
-          <w:b/>
-          <w:bCs/>
-          <w:sz w:val="26"/>
-          <w:szCs w:val="26"/>
-        </w:rPr>
-        <w:t>Villagers</w:t>
-      </w:r>
-    </w:p>
-    <w:p>
-      <w:pPr>
-        <w:rPr>
-          <w:b/>
-          <w:bCs/>
-        </w:rPr>
-      </w:pPr>
-      <w:r>
-        <w:rPr>
-          <w:b/>
-          <w:bCs/>
-        </w:rPr>
-        <w:t>Ordinary Villager</w:t>
-      </w:r>
-    </w:p>
-    <w:p>
-      <w:r>
-        <w:t xml:space="preserve">You are an ordinary villager. </w:t>
-      </w:r>
-      <w:r>
-        <w:t>You have no special abilities, but you are still working with the rest of the village</w:t>
-      </w:r>
-      <w:r>
-        <w:t xml:space="preserve"> </w:t>
-      </w:r>
-      <w:r>
-        <w:t xml:space="preserve">to catch and guillotine </w:t>
-      </w:r>
-      <w:r>
-        <w:t>the werewolve</w:t>
-      </w:r>
-      <w:r>
-        <w:t>s.</w:t>
-      </w:r>
-      <w:r>
-        <w:t xml:space="preserve"> Good luck with that.</w:t>
-      </w:r>
-    </w:p>
-    <w:p>
-      <w:pPr>
-        <w:rPr>
-          <w:b/>
-          <w:bCs/>
-        </w:rPr>
-      </w:pPr>
-    </w:p>
-    <w:p>
-      <w:pPr>
-        <w:rPr>
-          <w:b/>
-          <w:bCs/>
-        </w:rPr>
-      </w:pPr>
-      <w:r>
-        <w:rPr>
-          <w:b/>
-          <w:bCs/>
-        </w:rPr>
-        <w:t>Wolfsbane</w:t>
-      </w:r>
-    </w:p>
-    <w:p>
-      <w:r>
-        <w:lastRenderedPageBreak/>
-        <w:t xml:space="preserve">During each night phase, </w:t>
-      </w:r>
-      <w:r>
-        <w:t>you</w:t>
-      </w:r>
-      <w:r>
-        <w:t xml:space="preserve"> select </w:t>
-      </w:r>
-      <w:r>
-        <w:t>one</w:t>
-      </w:r>
-      <w:r>
-        <w:t xml:space="preserve"> player to protect. </w:t>
-      </w:r>
-      <w:r>
-        <w:t>This player</w:t>
-      </w:r>
-      <w:r>
-        <w:t xml:space="preserve"> </w:t>
-      </w:r>
-      <w:r>
-        <w:t>does not suffer any injuries from</w:t>
-      </w:r>
-      <w:r>
-        <w:t xml:space="preserve"> werewolf</w:t>
-      </w:r>
-      <w:r>
-        <w:t xml:space="preserve"> attacks</w:t>
-      </w:r>
-      <w:r>
-        <w:t xml:space="preserve"> during that same night phase but can still sustain a trap injury. You </w:t>
-      </w:r>
-      <w:r>
-        <w:t xml:space="preserve">can choose to protect yourself, but only on </w:t>
-      </w:r>
-      <w:r>
-        <w:t>alternating night phases</w:t>
-      </w:r>
-      <w:r>
-        <w:t>.</w:t>
-      </w:r>
-      <w:r>
-        <w:t xml:space="preserve"> </w:t>
-      </w:r>
-      <w:r>
-        <w:t>The information you have from knowing who you have protected each night is very valuable to catching the werewolves, but there’s a risk in revealing yourself…</w:t>
-      </w:r>
-    </w:p>
-    <w:p/>
-    <w:p>
-      <w:pPr>
-        <w:rPr>
-          <w:b/>
-          <w:bCs/>
-        </w:rPr>
-      </w:pPr>
-      <w:r>
-        <w:rPr>
-          <w:b/>
-          <w:bCs/>
-        </w:rPr>
-        <w:t>Trapper</w:t>
-      </w:r>
-    </w:p>
-    <w:p>
-      <w:r>
-        <w:t>D</w:t>
-      </w:r>
-      <w:r>
-        <w:t xml:space="preserve">uring each night phase, </w:t>
-      </w:r>
-      <w:r>
-        <w:t>you</w:t>
-      </w:r>
-      <w:r>
-        <w:t xml:space="preserve"> select </w:t>
-      </w:r>
-      <w:r>
-        <w:t>one</w:t>
-      </w:r>
-      <w:r>
-        <w:t xml:space="preserve"> local resident to trap. </w:t>
-      </w:r>
-      <w:r>
-        <w:t xml:space="preserve">This can be </w:t>
-      </w:r>
-      <w:r>
-        <w:t xml:space="preserve">any player, including yourself. At dusk, you sneak out and set a bear trap just outside the door of </w:t>
-      </w:r>
-      <w:r>
-        <w:t>that player’s</w:t>
-      </w:r>
-      <w:r>
-        <w:t xml:space="preserve"> house. If a werewolf attacks the player you have trapped, that player will still be harmed by the attack (unless </w:t>
-      </w:r>
-      <w:r>
-        <w:t>they</w:t>
-      </w:r>
-      <w:r>
-        <w:t xml:space="preserve"> ha</w:t>
-      </w:r>
-      <w:r>
-        <w:t>ve</w:t>
-      </w:r>
-      <w:r>
-        <w:t xml:space="preserve"> also been </w:t>
-      </w:r>
-      <w:proofErr w:type="spellStart"/>
-      <w:r>
-        <w:t>wolfsbaned</w:t>
-      </w:r>
-      <w:proofErr w:type="spellEnd"/>
-      <w:r>
-        <w:t xml:space="preserve">) but the werewolf will </w:t>
-      </w:r>
-      <w:r>
-        <w:t>sustain their own</w:t>
-      </w:r>
-      <w:r>
-        <w:t xml:space="preserve"> injury from stepping in the bear trap and setting it off. </w:t>
-      </w:r>
-      <w:r>
-        <w:t xml:space="preserve">If two </w:t>
-      </w:r>
-      <w:r>
-        <w:t>or</w:t>
-      </w:r>
-      <w:r>
-        <w:t xml:space="preserve"> more werewolves attack the trapped player in one night, </w:t>
-      </w:r>
-      <w:r>
-        <w:t>the</w:t>
-      </w:r>
-      <w:r>
-        <w:t xml:space="preserve"> trap injury is assigned randomly</w:t>
-      </w:r>
-      <w:r>
-        <w:t xml:space="preserve"> to one of them</w:t>
-      </w:r>
-      <w:r>
-        <w:t>.</w:t>
-      </w:r>
-    </w:p>
-    <w:p>
-      <w:r>
-        <w:t>The Wolfsbane does not protect against traps</w:t>
-      </w:r>
-      <w:r>
-        <w:t xml:space="preserve">, so a </w:t>
-      </w:r>
-      <w:proofErr w:type="spellStart"/>
-      <w:r>
-        <w:t>wolfsbaned</w:t>
-      </w:r>
-      <w:proofErr w:type="spellEnd"/>
-      <w:r>
-        <w:t xml:space="preserve"> werewolf will still suffer an injury from attacking a trapped player.</w:t>
-      </w:r>
-    </w:p>
-    <w:p>
-      <w:r>
-        <w:t>It is possible (and more likely than you think!) for a werewolf to get themselves killed by a combination of trap injury and attack injury from a fellow werewolf or themselves.</w:t>
-      </w:r>
-    </w:p>
-    <w:p>
-      <w:r>
-        <w:t>Much like the Wolfsbane, revealing yourself to other players and discussing what you know from who you trapped is very useful, but paints a target on your back for the werewolves</w:t>
-      </w:r>
-      <w:r>
-        <w:t>, so be careful (or don’t, it’s up to you).</w:t>
-      </w:r>
-    </w:p>
-    <w:p/>
-    <w:p>
-      <w:pPr>
-        <w:rPr>
-          <w:b/>
-          <w:bCs/>
-        </w:rPr>
-      </w:pPr>
-      <w:r>
-        <w:rPr>
-          <w:b/>
-          <w:bCs/>
-        </w:rPr>
-        <w:t>Vigilante</w:t>
-      </w:r>
-    </w:p>
-    <w:p>
-      <w:r>
-        <w:t>You are a normal villager who happens to also be a</w:t>
-      </w:r>
-      <w:r>
-        <w:t>n enthusiastic</w:t>
-      </w:r>
-      <w:r>
-        <w:t xml:space="preserve"> believe</w:t>
-      </w:r>
-      <w:r>
-        <w:t>r</w:t>
-      </w:r>
-      <w:r>
-        <w:t xml:space="preserve"> in </w:t>
-      </w:r>
-      <w:r>
-        <w:t>the</w:t>
-      </w:r>
-      <w:r>
-        <w:t xml:space="preserve"> right to self-defence, which means you own a crossbow. It</w:t>
-      </w:r>
-      <w:r>
-        <w:t xml:space="preserve"> is only loaded with one </w:t>
-      </w:r>
-      <w:r>
-        <w:t>bolt</w:t>
-      </w:r>
-      <w:r>
-        <w:t xml:space="preserve">; it is a single use item, so use your shot wisely. The crossbow can only be fired during the day phase. </w:t>
-      </w:r>
-      <w:r>
-        <w:t>This is done so by first clicking ‘Load crossbow’ and then selecting the player you wish to shoot. They will be killed instantly. Make sure to move quickly – when you load the crossbow you are highlighted in violet for all players, so another vigilante may get a chance to shoot you first!</w:t>
-      </w:r>
-    </w:p>
-    <w:p>
-      <w:pPr>
-        <w:rPr>
-          <w:b/>
-          <w:bCs/>
-        </w:rPr>
-      </w:pPr>
-    </w:p>
-    <w:p>
-      <w:pPr>
-        <w:rPr>
-          <w:b/>
-          <w:bCs/>
-        </w:rPr>
-      </w:pPr>
-      <w:r>
-        <w:rPr>
-          <w:b/>
-          <w:bCs/>
-        </w:rPr>
-        <w:t>Mayor</w:t>
-      </w:r>
-    </w:p>
-    <w:p>
-      <w:r>
-        <w:t>You are the upstanding head of local government</w:t>
-      </w:r>
-      <w:r>
-        <w:t xml:space="preserve">, against whom the recent accusations of bribery and wire fraud </w:t>
-      </w:r>
-      <w:r>
-        <w:t>are completely spurious. This means that you</w:t>
-      </w:r>
-      <w:r>
-        <w:t>r</w:t>
-      </w:r>
-      <w:r>
-        <w:t xml:space="preserve"> vote counts as </w:t>
-      </w:r>
-      <w:r>
-        <w:rPr>
-          <w:i/>
-          <w:iCs/>
-        </w:rPr>
-        <w:t>two</w:t>
-      </w:r>
-      <w:r>
-        <w:t xml:space="preserve"> votes during</w:t>
-      </w:r>
-      <w:r>
-        <w:t xml:space="preserve"> guillotine calls.</w:t>
-      </w:r>
-    </w:p>
-    <w:p/>
-    <w:p>
-      <w:r>
-        <w:rPr>
-          <w:b/>
-          <w:bCs/>
-        </w:rPr>
-        <w:t>Cultists</w:t>
-      </w:r>
-    </w:p>
-    <w:p>
-      <w:r>
-        <w:t>You are a member of the local cult</w:t>
-      </w:r>
-      <w:r>
-        <w:t>,</w:t>
-      </w:r>
-      <w:r>
-        <w:t xml:space="preserve"> </w:t>
-      </w:r>
-      <w:r>
-        <w:t>who</w:t>
-      </w:r>
-      <w:r>
-        <w:t xml:space="preserve"> meet in the middle of the night in</w:t>
-      </w:r>
-      <w:r>
-        <w:t xml:space="preserve"> to attempt (so far unsuccessfully) to contact eldritch horrors from beyond the veil of human understanding</w:t>
-      </w:r>
-      <w:r>
-        <w:t xml:space="preserve">. You are not exactly innocent villagers, but at least you know you and your fellow cultists cannot possibly be werewolves. </w:t>
-      </w:r>
-      <w:r>
-        <w:t>However, though you</w:t>
-      </w:r>
-      <w:r>
-        <w:t xml:space="preserve"> have an alibi, you can</w:t>
-      </w:r>
-      <w:r>
-        <w:t>not</w:t>
-      </w:r>
-      <w:r>
-        <w:t xml:space="preserve"> mention </w:t>
-      </w:r>
-      <w:r>
-        <w:t>it</w:t>
-      </w:r>
-      <w:r>
-        <w:t xml:space="preserve"> </w:t>
-      </w:r>
-      <w:r>
         <w:t xml:space="preserve">– if the </w:t>
       </w:r>
       <w:r>
@@ -1993,11 +2144,7 @@
         <w:t>e</w:t>
       </w:r>
       <w:r>
-        <w:t xml:space="preserve">w </w:t>
-      </w:r>
-      <w:r>
-        <w:lastRenderedPageBreak/>
-        <w:t xml:space="preserve">what you have been </w:t>
+        <w:t xml:space="preserve">w what you have been </w:t>
       </w:r>
       <w:r>
         <w:t>up to,</w:t>
@@ -2201,7 +2348,16 @@
         </w:numPr>
       </w:pPr>
       <w:r>
-        <w:t>All werewolves are dead.</w:t>
+        <w:t>All werewolves are dead</w:t>
+      </w:r>
+      <w:r>
+        <w:t xml:space="preserve"> (the villagers should sleep and wake up without injuries, at which</w:t>
+      </w:r>
+      <w:r>
+        <w:t xml:space="preserve"> point the dead can then confirm</w:t>
+      </w:r>
+      <w:r>
+        <w:t>).</w:t>
       </w:r>
     </w:p>
     <w:p>
@@ -2213,7 +2369,13 @@
         </w:numPr>
       </w:pPr>
       <w:r>
-        <w:t>All villagers are dead (or about to be, i.e. 2 werewolves and 1 villager remain).</w:t>
+        <w:t>All villagers are dead (or about to be</w:t>
+      </w:r>
+      <w:r>
+        <w:t xml:space="preserve"> because they are no longer in the majority</w:t>
+      </w:r>
+      <w:r>
+        <w:t>).</w:t>
       </w:r>
     </w:p>
     <w:p>
@@ -2233,6 +2395,124 @@
     <w:p>
       <w:r>
         <w:t>Best of luck to you all!</w:t>
+      </w:r>
+    </w:p>
+    <w:p/>
+    <w:p>
+      <w:pPr>
+        <w:rPr>
+          <w:sz w:val="26"/>
+          <w:szCs w:val="26"/>
+        </w:rPr>
+      </w:pPr>
+      <w:r>
+        <w:rPr>
+          <w:b/>
+          <w:bCs/>
+          <w:sz w:val="26"/>
+          <w:szCs w:val="26"/>
+        </w:rPr>
+        <w:lastRenderedPageBreak/>
+        <w:t>Appendix 1 – Online and In-Person</w:t>
+      </w:r>
+    </w:p>
+    <w:p>
+      <w:r>
+        <w:t>This app was designed during the plague years of Covid to be used as an online substitute to the pen and paper original. As it turned out, it also functions very nicely for in person games. Here is some advice for both scenarios.</w:t>
+      </w:r>
+    </w:p>
+    <w:p/>
+    <w:p>
+      <w:pPr>
+        <w:rPr>
+          <w:b/>
+          <w:bCs/>
+        </w:rPr>
+      </w:pPr>
+      <w:r>
+        <w:rPr>
+          <w:b/>
+          <w:bCs/>
+        </w:rPr>
+        <w:t>Online</w:t>
+      </w:r>
+    </w:p>
+    <w:p>
+      <w:r>
+        <w:t>As you will be presumably playing on Discord, Zoom or a similar video call scenario, all that is necessary is that each player have the site open on their respective computer and make sure</w:t>
+      </w:r>
+      <w:r>
+        <w:t xml:space="preserve"> they’re not accidentally sharing their screen. Whilst it is no substitute for in-person interaction, seeing people on camera allows one t</w:t>
+      </w:r>
+      <w:r>
+        <w:t xml:space="preserve">o still try and read body language or physically signal to other players. It is against the rules to communicate with other players through DMs </w:t>
+      </w:r>
+      <w:r>
+        <w:t xml:space="preserve">or any other </w:t>
+      </w:r>
+      <w:r>
+        <w:t>form of private messaging</w:t>
+      </w:r>
+      <w:r>
+        <w:t>.</w:t>
+      </w:r>
+    </w:p>
+    <w:p/>
+    <w:p>
+      <w:pPr>
+        <w:rPr>
+          <w:b/>
+          <w:bCs/>
+        </w:rPr>
+      </w:pPr>
+      <w:r>
+        <w:rPr>
+          <w:b/>
+          <w:bCs/>
+        </w:rPr>
+        <w:t>In-Person</w:t>
+      </w:r>
+    </w:p>
+    <w:p>
+      <w:r>
+        <w:t>If you are in person, then each player should have the site open on their respective smartphone. Make sure to use the ‘Hide Role’ button to a</w:t>
+      </w:r>
+      <w:r>
+        <w:t xml:space="preserve">void accidentally showing your role to someone sitting near you. In general, players are not allowed to look at other players’ phone screens – </w:t>
+      </w:r>
+      <w:proofErr w:type="gramStart"/>
+      <w:r>
+        <w:t>i.e.</w:t>
+      </w:r>
+      <w:proofErr w:type="gramEnd"/>
+      <w:r>
+        <w:t xml:space="preserve"> to see how they voted</w:t>
+      </w:r>
+      <w:r>
+        <w:t xml:space="preserve">. </w:t>
+      </w:r>
+      <w:proofErr w:type="gramStart"/>
+      <w:r>
+        <w:t>In the event that</w:t>
+      </w:r>
+      <w:proofErr w:type="gramEnd"/>
+      <w:r>
+        <w:t xml:space="preserve"> somebody has no smartphone to use, they can share with another player, with two tabs open in the web browser, one for each of them.</w:t>
+      </w:r>
+      <w:r>
+        <w:t xml:space="preserve"> In this </w:t>
+      </w:r>
+      <w:r>
+        <w:t>situation</w:t>
+      </w:r>
+      <w:r>
+        <w:t>, be extra careful about not pe</w:t>
+      </w:r>
+      <w:r>
+        <w:t>e</w:t>
+      </w:r>
+      <w:r>
+        <w:t>king at information.</w:t>
       </w:r>
     </w:p>
     <w:sectPr>
@@ -2246,7 +2526,7 @@
 </file>
 
 <file path=word/numbering.xml><?xml version="1.0" encoding="utf-8"?>
-<w:numbering xmlns:wpc="http://schemas.microsoft.com/office/word/2010/wordprocessingCanvas" xmlns:cx="http://schemas.microsoft.com/office/drawing/2014/chartex" xmlns:cx1="http://schemas.microsoft.com/office/drawing/2015/9/8/chartex" xmlns:cx2="http://schemas.microsoft.com/office/drawing/2015/10/21/chartex" xmlns:cx3="http://schemas.microsoft.com/office/drawing/2016/5/9/chartex" xmlns:cx4="http://schemas.microsoft.com/office/drawing/2016/5/10/chartex" xmlns:cx5="http://schemas.microsoft.com/office/drawing/2016/5/11/chartex" xmlns:cx6="http://schemas.microsoft.com/office/drawing/2016/5/12/chartex" xmlns:cx7="http://schemas.microsoft.com/office/drawing/2016/5/13/chartex" xmlns:cx8="http://schemas.microsoft.com/office/drawing/2016/5/14/chartex" xmlns:mc="http://schemas.openxmlformats.org/markup-compatibility/2006" xmlns:aink="http://schemas.microsoft.com/office/drawing/2016/ink" xmlns:am3d="http://schemas.microsoft.com/office/drawing/2017/model3d" xmlns:o="urn:schemas-microsoft-com:office:office" xmlns:oel="http://schemas.microsoft.com/office/2019/extlst" xmlns:r="http://schemas.openxmlformats.org/officeDocument/2006/relationships" xmlns:m="http://schemas.openxmlformats.org/officeDocument/2006/math" xmlns:v="urn:schemas-microsoft-com:vml" xmlns:wp14="http://schemas.microsoft.com/office/word/2010/wordprocessingDrawing" xmlns:wp="http://schemas.openxmlformats.org/drawingml/2006/wordprocessingDrawing" xmlns:w10="urn:schemas-microsoft-com:office:word" xmlns:w="http://schemas.openxmlformats.org/wordprocessingml/2006/main" xmlns:w14="http://schemas.microsoft.com/office/word/2010/wordml" xmlns:w15="http://schemas.microsoft.com/office/word/2012/wordml" xmlns:w16cex="http://schemas.microsoft.com/office/word/2018/wordml/cex" xmlns:w16cid="http://schemas.microsoft.com/office/word/2016/wordml/cid" xmlns:w16="http://schemas.microsoft.com/office/word/2018/wordml" xmlns:w16du="http://schemas.microsoft.com/office/word/2023/wordml/word16du" xmlns:w16sdtdh="http://schemas.microsoft.com/office/word/2020/wordml/sdtdatahash" xmlns:w16se="http://schemas.microsoft.com/office/word/2015/wordml/symex" xmlns:wpg="http://schemas.microsoft.com/office/word/2010/wordprocessingGroup" xmlns:wpi="http://schemas.microsoft.com/office/word/2010/wordprocessingInk" xmlns:wne="http://schemas.microsoft.com/office/word/2006/wordml" xmlns:wps="http://schemas.microsoft.com/office/word/2010/wordprocessingShape" mc:Ignorable="w14 w15 w16se w16cid w16 w16cex w16sdtdh wp14">
+<w:numbering xmlns:wpc="http://schemas.microsoft.com/office/word/2010/wordprocessingCanvas" xmlns:cx="http://schemas.microsoft.com/office/drawing/2014/chartex" xmlns:cx1="http://schemas.microsoft.com/office/drawing/2015/9/8/chartex" xmlns:cx2="http://schemas.microsoft.com/office/drawing/2015/10/21/chartex" xmlns:cx3="http://schemas.microsoft.com/office/drawing/2016/5/9/chartex" xmlns:cx4="http://schemas.microsoft.com/office/drawing/2016/5/10/chartex" xmlns:cx5="http://schemas.microsoft.com/office/drawing/2016/5/11/chartex" xmlns:cx6="http://schemas.microsoft.com/office/drawing/2016/5/12/chartex" xmlns:cx7="http://schemas.microsoft.com/office/drawing/2016/5/13/chartex" xmlns:cx8="http://schemas.microsoft.com/office/drawing/2016/5/14/chartex" xmlns:mc="http://schemas.openxmlformats.org/markup-compatibility/2006" xmlns:aink="http://schemas.microsoft.com/office/drawing/2016/ink" xmlns:am3d="http://schemas.microsoft.com/office/drawing/2017/model3d" xmlns:o="urn:schemas-microsoft-com:office:office" xmlns:oel="http://schemas.microsoft.com/office/2019/extlst" xmlns:r="http://schemas.openxmlformats.org/officeDocument/2006/relationships" xmlns:m="http://schemas.openxmlformats.org/officeDocument/2006/math" xmlns:v="urn:schemas-microsoft-com:vml" xmlns:wp14="http://schemas.microsoft.com/office/word/2010/wordprocessingDrawing" xmlns:wp="http://schemas.openxmlformats.org/drawingml/2006/wordprocessingDrawing" xmlns:w10="urn:schemas-microsoft-com:office:word" xmlns:w="http://schemas.openxmlformats.org/wordprocessingml/2006/main" xmlns:w14="http://schemas.microsoft.com/office/word/2010/wordml" xmlns:w15="http://schemas.microsoft.com/office/word/2012/wordml" xmlns:w16cex="http://schemas.microsoft.com/office/word/2018/wordml/cex" xmlns:w16cid="http://schemas.microsoft.com/office/word/2016/wordml/cid" xmlns:w16="http://schemas.microsoft.com/office/word/2018/wordml" xmlns:w16sdtdh="http://schemas.microsoft.com/office/word/2020/wordml/sdtdatahash" xmlns:w16se="http://schemas.microsoft.com/office/word/2015/wordml/symex" xmlns:wpg="http://schemas.microsoft.com/office/word/2010/wordprocessingGroup" xmlns:wpi="http://schemas.microsoft.com/office/word/2010/wordprocessingInk" xmlns:wne="http://schemas.microsoft.com/office/word/2006/wordml" xmlns:wps="http://schemas.microsoft.com/office/word/2010/wordprocessingShape" mc:Ignorable="w14 w15 w16se w16cid w16 w16cex w16sdtdh wp14">
   <w:abstractNum w:abstractNumId="0" w15:restartNumberingAfterBreak="0">
     <w:nsid w:val="0F9D23D5"/>
     <w:multiLevelType w:val="hybridMultilevel"/>

</xml_diff>